<commit_message>
Updated logo and copyright year in WebSDK documents Synchronized payloads for all wizards Synchronized framework files for samples
</commit_message>
<xml_diff>
--- a/docs/customization/Sage300SDK_WebScreenCustomization_ControlConfigurationXMLFileSpecifications.docx
+++ b/docs/customization/Sage300SDK_WebScreenCustomization_ControlConfigurationXMLFileSpecifications.docx
@@ -1,6 +1,6 @@
 
 <file path=word/document.xml><?xml version="1.0" encoding="utf-8"?>
-<w:document xmlns:wpc="http://schemas.microsoft.com/office/word/2010/wordprocessingCanvas" xmlns:cx="http://schemas.microsoft.com/office/drawing/2014/chartex" xmlns:cx1="http://schemas.microsoft.com/office/drawing/2015/9/8/chartex" xmlns:cx2="http://schemas.microsoft.com/office/drawing/2015/10/21/chartex" xmlns:cx3="http://schemas.microsoft.com/office/drawing/2016/5/9/chartex" xmlns:cx4="http://schemas.microsoft.com/office/drawing/2016/5/10/chartex" xmlns:cx5="http://schemas.microsoft.com/office/drawing/2016/5/11/chartex" xmlns:cx6="http://schemas.microsoft.com/office/drawing/2016/5/12/chartex" xmlns:cx7="http://schemas.microsoft.com/office/drawing/2016/5/13/chartex" xmlns:cx8="http://schemas.microsoft.com/office/drawing/2016/5/14/chartex" xmlns:mc="http://schemas.openxmlformats.org/markup-compatibility/2006" xmlns:aink="http://schemas.microsoft.com/office/drawing/2016/ink" xmlns:am3d="http://schemas.microsoft.com/office/drawing/2017/model3d" xmlns:o="urn:schemas-microsoft-com:office:office" xmlns:r="http://schemas.openxmlformats.org/officeDocument/2006/relationships" xmlns:m="http://schemas.openxmlformats.org/officeDocument/2006/math" xmlns:v="urn:schemas-microsoft-com:vml" xmlns:wp14="http://schemas.microsoft.com/office/word/2010/wordprocessingDrawing" xmlns:wp="http://schemas.openxmlformats.org/drawingml/2006/wordprocessingDrawing" xmlns:w10="urn:schemas-microsoft-com:office:word" xmlns:w="http://schemas.openxmlformats.org/wordprocessingml/2006/main" xmlns:w14="http://schemas.microsoft.com/office/word/2010/wordml" xmlns:w15="http://schemas.microsoft.com/office/word/2012/wordml" xmlns:w16cid="http://schemas.microsoft.com/office/word/2016/wordml/cid" xmlns:w16se="http://schemas.microsoft.com/office/word/2015/wordml/symex" xmlns:wpg="http://schemas.microsoft.com/office/word/2010/wordprocessingGroup" xmlns:wpi="http://schemas.microsoft.com/office/word/2010/wordprocessingInk" xmlns:wne="http://schemas.microsoft.com/office/word/2006/wordml" xmlns:wps="http://schemas.microsoft.com/office/word/2010/wordprocessingShape" mc:Ignorable="w14 w15 w16se w16cid wp14">
+<w:document xmlns:wpc="http://schemas.microsoft.com/office/word/2010/wordprocessingCanvas" xmlns:cx="http://schemas.microsoft.com/office/drawing/2014/chartex" xmlns:cx1="http://schemas.microsoft.com/office/drawing/2015/9/8/chartex" xmlns:cx2="http://schemas.microsoft.com/office/drawing/2015/10/21/chartex" xmlns:cx3="http://schemas.microsoft.com/office/drawing/2016/5/9/chartex" xmlns:cx4="http://schemas.microsoft.com/office/drawing/2016/5/10/chartex" xmlns:cx5="http://schemas.microsoft.com/office/drawing/2016/5/11/chartex" xmlns:cx6="http://schemas.microsoft.com/office/drawing/2016/5/12/chartex" xmlns:cx7="http://schemas.microsoft.com/office/drawing/2016/5/13/chartex" xmlns:cx8="http://schemas.microsoft.com/office/drawing/2016/5/14/chartex" xmlns:mc="http://schemas.openxmlformats.org/markup-compatibility/2006" xmlns:aink="http://schemas.microsoft.com/office/drawing/2016/ink" xmlns:am3d="http://schemas.microsoft.com/office/drawing/2017/model3d" xmlns:o="urn:schemas-microsoft-com:office:office" xmlns:oel="http://schemas.microsoft.com/office/2019/extlst" xmlns:r="http://schemas.openxmlformats.org/officeDocument/2006/relationships" xmlns:m="http://schemas.openxmlformats.org/officeDocument/2006/math" xmlns:v="urn:schemas-microsoft-com:vml" xmlns:wp14="http://schemas.microsoft.com/office/word/2010/wordprocessingDrawing" xmlns:wp="http://schemas.openxmlformats.org/drawingml/2006/wordprocessingDrawing" xmlns:w10="urn:schemas-microsoft-com:office:word" xmlns:w="http://schemas.openxmlformats.org/wordprocessingml/2006/main" xmlns:w14="http://schemas.microsoft.com/office/word/2010/wordml" xmlns:w15="http://schemas.microsoft.com/office/word/2012/wordml" xmlns:w16cex="http://schemas.microsoft.com/office/word/2018/wordml/cex" xmlns:w16cid="http://schemas.microsoft.com/office/word/2016/wordml/cid" xmlns:w16="http://schemas.microsoft.com/office/word/2018/wordml" xmlns:w16sdtdh="http://schemas.microsoft.com/office/word/2020/wordml/sdtdatahash" xmlns:w16se="http://schemas.microsoft.com/office/word/2015/wordml/symex" xmlns:wpg="http://schemas.microsoft.com/office/word/2010/wordprocessingGroup" xmlns:wpi="http://schemas.microsoft.com/office/word/2010/wordprocessingInk" xmlns:wne="http://schemas.microsoft.com/office/word/2006/wordml" xmlns:wps="http://schemas.microsoft.com/office/word/2010/wordprocessingShape" mc:Ignorable="w14 w15 w16se w16cid w16 w16cex w16sdtdh wp14">
   <w:body>
     <w:p>
       <w:pPr>
@@ -74,10 +74,8 @@
         </w:sectPr>
       </w:pPr>
       <w:r>
-        <w:t>July 2017</w:t>
+        <w:t>August 2022</w:t>
       </w:r>
-      <w:bookmarkStart w:id="0" w:name="_GoBack"/>
-      <w:bookmarkEnd w:id="0"/>
     </w:p>
     <w:p>
       <w:pPr>
@@ -94,6 +92,9 @@
       </w:pPr>
       <w:r>
         <w:t>Copyright © 2017</w:t>
+      </w:r>
+      <w:r>
+        <w:t>-2022</w:t>
       </w:r>
       <w:r>
         <w:t xml:space="preserve"> The Sage Group plc or its licensors. All rights reserved.</w:t>
@@ -738,22 +739,22 @@
         <w:pStyle w:val="SAGEHeading1"/>
         <w:framePr w:wrap="around"/>
       </w:pPr>
-      <w:bookmarkStart w:id="1" w:name="_Toc440376140"/>
-      <w:bookmarkStart w:id="2" w:name="_Ref440891000"/>
-      <w:bookmarkStart w:id="3" w:name="_Ref440892129"/>
-      <w:bookmarkStart w:id="4" w:name="_Ref440892615"/>
-      <w:bookmarkStart w:id="5" w:name="_Toc468180070"/>
-      <w:bookmarkStart w:id="6" w:name="_Toc487212358"/>
+      <w:bookmarkStart w:id="0" w:name="_Toc440376140"/>
+      <w:bookmarkStart w:id="1" w:name="_Ref440891000"/>
+      <w:bookmarkStart w:id="2" w:name="_Ref440892129"/>
+      <w:bookmarkStart w:id="3" w:name="_Ref440892615"/>
+      <w:bookmarkStart w:id="4" w:name="_Toc468180070"/>
+      <w:bookmarkStart w:id="5" w:name="_Toc487212358"/>
       <w:r>
         <w:lastRenderedPageBreak/>
         <w:t>Overview</w:t>
       </w:r>
+      <w:bookmarkEnd w:id="0"/>
       <w:bookmarkEnd w:id="1"/>
       <w:bookmarkEnd w:id="2"/>
       <w:bookmarkEnd w:id="3"/>
       <w:bookmarkEnd w:id="4"/>
       <w:bookmarkEnd w:id="5"/>
-      <w:bookmarkEnd w:id="6"/>
       <w:r>
         <w:fldChar w:fldCharType="begin"/>
       </w:r>
@@ -787,8 +788,16 @@
         <w:rPr>
           <w:rStyle w:val="SAGETextFilename"/>
         </w:rPr>
-        <w:t>{screen_name}_Settings.xml</w:t>
+        <w:t>{screen_</w:t>
       </w:r>
+      <w:proofErr w:type="gramStart"/>
+      <w:r>
+        <w:rPr>
+          <w:rStyle w:val="SAGETextFilename"/>
+        </w:rPr>
+        <w:t>name}_Settings.xml</w:t>
+      </w:r>
+      <w:proofErr w:type="gramEnd"/>
       <w:r>
         <w:t xml:space="preserve"> file to describe the new controls to be added to a Sage 300 Web Screen. </w:t>
       </w:r>
@@ -796,8 +805,16 @@
         <w:rPr>
           <w:rStyle w:val="SAGETextFilename"/>
         </w:rPr>
-        <w:t>{screen_name}_Settings.xml</w:t>
+        <w:t>{screen_</w:t>
       </w:r>
+      <w:proofErr w:type="gramStart"/>
+      <w:r>
+        <w:rPr>
+          <w:rStyle w:val="SAGETextFilename"/>
+        </w:rPr>
+        <w:t>name}_Settings.xml</w:t>
+      </w:r>
+      <w:proofErr w:type="gramEnd"/>
       <w:r>
         <w:t xml:space="preserve"> file template will be automatically generated by the Sage 300 Web UI Customization Solution Wizard.</w:t>
       </w:r>
@@ -849,17 +866,17 @@
         <w:pStyle w:val="SAGEHeading1"/>
         <w:framePr w:wrap="around"/>
       </w:pPr>
-      <w:bookmarkStart w:id="7" w:name="_Toc468180071"/>
-      <w:bookmarkStart w:id="8" w:name="_Toc487212359"/>
+      <w:bookmarkStart w:id="6" w:name="_Toc468180071"/>
+      <w:bookmarkStart w:id="7" w:name="_Toc487212359"/>
       <w:r>
         <w:lastRenderedPageBreak/>
         <w:t xml:space="preserve">Control Configuration XML File </w:t>
       </w:r>
-      <w:bookmarkEnd w:id="7"/>
+      <w:bookmarkEnd w:id="6"/>
       <w:r>
         <w:t>Specifications</w:t>
       </w:r>
-      <w:bookmarkEnd w:id="8"/>
+      <w:bookmarkEnd w:id="7"/>
     </w:p>
     <w:p>
       <w:pPr>
@@ -896,13 +913,13 @@
       <w:pPr>
         <w:pStyle w:val="SAGEHeading2"/>
       </w:pPr>
-      <w:bookmarkStart w:id="9" w:name="_Toc468180072"/>
-      <w:bookmarkStart w:id="10" w:name="_Toc487212360"/>
+      <w:bookmarkStart w:id="8" w:name="_Toc468180072"/>
+      <w:bookmarkStart w:id="9" w:name="_Toc487212360"/>
       <w:r>
         <w:t>XML declaration tag format</w:t>
       </w:r>
+      <w:bookmarkEnd w:id="8"/>
       <w:bookmarkEnd w:id="9"/>
-      <w:bookmarkEnd w:id="10"/>
     </w:p>
     <w:p>
       <w:pPr>
@@ -928,7 +945,14 @@
         <w:rPr>
           <w:rStyle w:val="SAGETextFilename"/>
         </w:rPr>
-        <w:t>screen_name</w:t>
+        <w:t>screen_</w:t>
+      </w:r>
+      <w:proofErr w:type="gramStart"/>
+      <w:r>
+        <w:rPr>
+          <w:rStyle w:val="SAGETextFilename"/>
+        </w:rPr>
+        <w:t>name</w:t>
       </w:r>
       <w:proofErr w:type="spellEnd"/>
       <w:r>
@@ -937,6 +961,7 @@
         </w:rPr>
         <w:t>}_Settings.xml</w:t>
       </w:r>
+      <w:proofErr w:type="gramEnd"/>
       <w:r>
         <w:rPr>
           <w:noProof/>
@@ -1290,8 +1315,8 @@
         </w:rPr>
       </w:pPr>
     </w:p>
-    <w:bookmarkStart w:id="11" w:name="_MON_1541966007"/>
-    <w:bookmarkEnd w:id="11"/>
+    <w:bookmarkStart w:id="10" w:name="_MON_1541966007"/>
+    <w:bookmarkEnd w:id="10"/>
     <w:p>
       <w:pPr>
         <w:pStyle w:val="SAGEBodyText"/>
@@ -1303,11 +1328,11 @@
         <w:rPr>
           <w:noProof/>
         </w:rPr>
-        <w:object w:dxaOrig="9360" w:dyaOrig="400">
+        <w:object w:dxaOrig="9360" w:dyaOrig="400" w14:anchorId="5C10BD6D">
           <v:shape id="_x0000_i1026" type="#_x0000_t75" style="width:468pt;height:19.5pt" o:ole="">
             <v:imagedata r:id="rId17" o:title=""/>
           </v:shape>
-          <o:OLEObject Type="Embed" ProgID="Word.OpenDocumentText.12" ShapeID="_x0000_i1026" DrawAspect="Content" ObjectID="_1560954216" r:id="rId18"/>
+          <o:OLEObject Type="Embed" ProgID="Word.OpenDocumentText.12" ShapeID="_x0000_i1026" DrawAspect="Content" ObjectID="_1720269446" r:id="rId18"/>
         </w:object>
       </w:r>
     </w:p>
@@ -1315,11 +1340,11 @@
       <w:pPr>
         <w:pStyle w:val="SAGEHeading2"/>
       </w:pPr>
-      <w:bookmarkStart w:id="12" w:name="_Toc487212361"/>
+      <w:bookmarkStart w:id="11" w:name="_Toc487212361"/>
       <w:r>
         <w:t>Header tag format</w:t>
       </w:r>
-      <w:bookmarkEnd w:id="12"/>
+      <w:bookmarkEnd w:id="11"/>
     </w:p>
     <w:p>
       <w:pPr>
@@ -1332,7 +1357,15 @@
         <w:t>Screen</w:t>
       </w:r>
       <w:r>
-        <w:t>" tag is the header element. It occurs only once per file, contains four attributes and also contains all ROE tags (or elements) before being closed</w:t>
+        <w:t xml:space="preserve">" tag is the header element. It occurs only once per file, contains four attributes </w:t>
+      </w:r>
+      <w:proofErr w:type="gramStart"/>
+      <w:r>
+        <w:t>and also</w:t>
+      </w:r>
+      <w:proofErr w:type="gramEnd"/>
+      <w:r>
+        <w:t xml:space="preserve"> contains all ROE tags (or elements) before being closed</w:t>
       </w:r>
       <w:r>
         <w:t>.</w:t>
@@ -1524,12 +1557,21 @@
                 <w:szCs w:val="18"/>
               </w:rPr>
             </w:pPr>
+            <w:proofErr w:type="gramStart"/>
             <w:r>
               <w:rPr>
                 <w:sz w:val="18"/>
                 <w:szCs w:val="18"/>
               </w:rPr>
-              <w:t xml:space="preserve">Don’t change the value of the Name attribute generated by Sage 300 </w:t>
+              <w:t>Don’t</w:t>
+            </w:r>
+            <w:proofErr w:type="gramEnd"/>
+            <w:r>
+              <w:rPr>
+                <w:sz w:val="18"/>
+                <w:szCs w:val="18"/>
+              </w:rPr>
+              <w:t xml:space="preserve"> change the value of the Name attribute generated by Sage 300 </w:t>
             </w:r>
             <w:r>
               <w:rPr>
@@ -1555,6 +1597,7 @@
               </w:rPr>
             </w:pPr>
             <w:proofErr w:type="spellStart"/>
+            <w:proofErr w:type="gramStart"/>
             <w:r>
               <w:rPr>
                 <w:rStyle w:val="SAGETextCodeinline"/>
@@ -1565,6 +1608,7 @@
               <w:t>xmlns:xsi</w:t>
             </w:r>
             <w:proofErr w:type="spellEnd"/>
+            <w:proofErr w:type="gramEnd"/>
           </w:p>
         </w:tc>
         <w:tc>
@@ -1625,6 +1669,7 @@
               </w:rPr>
             </w:pPr>
             <w:proofErr w:type="spellStart"/>
+            <w:proofErr w:type="gramStart"/>
             <w:r>
               <w:rPr>
                 <w:rStyle w:val="SAGETextCodeinline"/>
@@ -1642,6 +1687,7 @@
               <w:t>noNamespaceSchemaLocation</w:t>
             </w:r>
             <w:proofErr w:type="spellEnd"/>
+            <w:proofErr w:type="gramEnd"/>
           </w:p>
         </w:tc>
         <w:tc>
@@ -1741,18 +1787,18 @@
         </w:rPr>
       </w:pPr>
     </w:p>
-    <w:bookmarkStart w:id="13" w:name="_MON_1541965970"/>
-    <w:bookmarkEnd w:id="13"/>
+    <w:bookmarkStart w:id="12" w:name="_MON_1541965970"/>
+    <w:bookmarkEnd w:id="12"/>
     <w:p>
       <w:pPr>
         <w:pStyle w:val="SAGEBodyText"/>
       </w:pPr>
       <w:r>
-        <w:object w:dxaOrig="9360" w:dyaOrig="640">
+        <w:object w:dxaOrig="9360" w:dyaOrig="640" w14:anchorId="093FF3F0">
           <v:shape id="_x0000_i1027" type="#_x0000_t75" style="width:468pt;height:31.5pt" o:ole="">
             <v:imagedata r:id="rId19" o:title=""/>
           </v:shape>
-          <o:OLEObject Type="Embed" ProgID="Word.OpenDocumentText.12" ShapeID="_x0000_i1027" DrawAspect="Content" ObjectID="_1560954217" r:id="rId20"/>
+          <o:OLEObject Type="Embed" ProgID="Word.OpenDocumentText.12" ShapeID="_x0000_i1027" DrawAspect="Content" ObjectID="_1720269447" r:id="rId20"/>
         </w:object>
       </w:r>
     </w:p>
@@ -1760,11 +1806,11 @@
       <w:pPr>
         <w:pStyle w:val="SAGEHeading2"/>
       </w:pPr>
-      <w:bookmarkStart w:id="14" w:name="_Toc487212362"/>
+      <w:bookmarkStart w:id="13" w:name="_Toc487212362"/>
       <w:r>
         <w:t>Control tag format</w:t>
       </w:r>
-      <w:bookmarkEnd w:id="14"/>
+      <w:bookmarkEnd w:id="13"/>
     </w:p>
     <w:p>
       <w:pPr>
@@ -1988,8 +2034,17 @@
                 <w:rStyle w:val="SAGETextCodeinline"/>
                 <w:rFonts w:asciiTheme="minorHAnsi" w:hAnsiTheme="minorHAnsi" w:cstheme="minorHAnsi"/>
               </w:rPr>
-              <w:t>The control type</w:t>
-            </w:r>
+              <w:t xml:space="preserve">The control </w:t>
+            </w:r>
+            <w:proofErr w:type="gramStart"/>
+            <w:r>
+              <w:rPr>
+                <w:rStyle w:val="SAGETextCodeinline"/>
+                <w:rFonts w:asciiTheme="minorHAnsi" w:hAnsiTheme="minorHAnsi" w:cstheme="minorHAnsi"/>
+              </w:rPr>
+              <w:t>type</w:t>
+            </w:r>
+            <w:proofErr w:type="gramEnd"/>
             <w:r>
               <w:rPr>
                 <w:rStyle w:val="SAGETextCodeinline"/>
@@ -2713,7 +2768,7 @@
       <w:pPr>
         <w:pStyle w:val="SAGEHeading2"/>
       </w:pPr>
-      <w:bookmarkStart w:id="15" w:name="_Toc487212363"/>
+      <w:bookmarkStart w:id="14" w:name="_Toc487212363"/>
       <w:r>
         <w:t>S</w:t>
       </w:r>
@@ -2723,7 +2778,7 @@
       <w:r>
         <w:t>ypes</w:t>
       </w:r>
-      <w:bookmarkEnd w:id="15"/>
+      <w:bookmarkEnd w:id="14"/>
     </w:p>
     <w:p>
       <w:pPr>
@@ -4127,11 +4182,11 @@
       <w:pPr>
         <w:pStyle w:val="SAGEHeading2"/>
       </w:pPr>
-      <w:bookmarkStart w:id="16" w:name="_Toc487212364"/>
+      <w:bookmarkStart w:id="15" w:name="_Toc487212364"/>
       <w:r>
         <w:t>Sample Control Configuration File</w:t>
       </w:r>
-      <w:bookmarkEnd w:id="16"/>
+      <w:bookmarkEnd w:id="15"/>
     </w:p>
     <w:p>
       <w:pPr>
@@ -4151,18 +4206,18 @@
         <w:pStyle w:val="SAGEBodyText"/>
       </w:pPr>
     </w:p>
-    <w:bookmarkStart w:id="17" w:name="_MON_1541965728"/>
-    <w:bookmarkEnd w:id="17"/>
+    <w:bookmarkStart w:id="16" w:name="_MON_1541965728"/>
+    <w:bookmarkEnd w:id="16"/>
     <w:p>
       <w:pPr>
         <w:pStyle w:val="SAGEBodyText"/>
       </w:pPr>
       <w:r>
-        <w:object w:dxaOrig="9360" w:dyaOrig="9077">
+        <w:object w:dxaOrig="9360" w:dyaOrig="9077" w14:anchorId="757E02E5">
           <v:shape id="_x0000_i1028" type="#_x0000_t75" style="width:468pt;height:453.75pt" o:ole="">
             <v:imagedata r:id="rId21" o:title=""/>
           </v:shape>
-          <o:OLEObject Type="Embed" ProgID="Word.OpenDocumentText.12" ShapeID="_x0000_i1028" DrawAspect="Content" ObjectID="_1560954218" r:id="rId22"/>
+          <o:OLEObject Type="Embed" ProgID="Word.OpenDocumentText.12" ShapeID="_x0000_i1028" DrawAspect="Content" ObjectID="_1720269448" r:id="rId22"/>
         </w:object>
       </w:r>
     </w:p>
@@ -4178,7 +4233,7 @@
 </file>
 
 <file path=word/endnotes.xml><?xml version="1.0" encoding="utf-8"?>
-<w:endnotes xmlns:wpc="http://schemas.microsoft.com/office/word/2010/wordprocessingCanvas" xmlns:cx="http://schemas.microsoft.com/office/drawing/2014/chartex" xmlns:cx1="http://schemas.microsoft.com/office/drawing/2015/9/8/chartex" xmlns:cx2="http://schemas.microsoft.com/office/drawing/2015/10/21/chartex" xmlns:cx3="http://schemas.microsoft.com/office/drawing/2016/5/9/chartex" xmlns:cx4="http://schemas.microsoft.com/office/drawing/2016/5/10/chartex" xmlns:cx5="http://schemas.microsoft.com/office/drawing/2016/5/11/chartex" xmlns:cx6="http://schemas.microsoft.com/office/drawing/2016/5/12/chartex" xmlns:cx7="http://schemas.microsoft.com/office/drawing/2016/5/13/chartex" xmlns:cx8="http://schemas.microsoft.com/office/drawing/2016/5/14/chartex" xmlns:mc="http://schemas.openxmlformats.org/markup-compatibility/2006" xmlns:aink="http://schemas.microsoft.com/office/drawing/2016/ink" xmlns:am3d="http://schemas.microsoft.com/office/drawing/2017/model3d" xmlns:o="urn:schemas-microsoft-com:office:office" xmlns:r="http://schemas.openxmlformats.org/officeDocument/2006/relationships" xmlns:m="http://schemas.openxmlformats.org/officeDocument/2006/math" xmlns:v="urn:schemas-microsoft-com:vml" xmlns:wp14="http://schemas.microsoft.com/office/word/2010/wordprocessingDrawing" xmlns:wp="http://schemas.openxmlformats.org/drawingml/2006/wordprocessingDrawing" xmlns:w10="urn:schemas-microsoft-com:office:word" xmlns:w="http://schemas.openxmlformats.org/wordprocessingml/2006/main" xmlns:w14="http://schemas.microsoft.com/office/word/2010/wordml" xmlns:w15="http://schemas.microsoft.com/office/word/2012/wordml" xmlns:w16cid="http://schemas.microsoft.com/office/word/2016/wordml/cid" xmlns:w16se="http://schemas.microsoft.com/office/word/2015/wordml/symex" xmlns:wpg="http://schemas.microsoft.com/office/word/2010/wordprocessingGroup" xmlns:wpi="http://schemas.microsoft.com/office/word/2010/wordprocessingInk" xmlns:wne="http://schemas.microsoft.com/office/word/2006/wordml" xmlns:wps="http://schemas.microsoft.com/office/word/2010/wordprocessingShape" mc:Ignorable="w14 w15 w16se w16cid wp14">
+<w:endnotes xmlns:wpc="http://schemas.microsoft.com/office/word/2010/wordprocessingCanvas" xmlns:cx="http://schemas.microsoft.com/office/drawing/2014/chartex" xmlns:cx1="http://schemas.microsoft.com/office/drawing/2015/9/8/chartex" xmlns:cx2="http://schemas.microsoft.com/office/drawing/2015/10/21/chartex" xmlns:cx3="http://schemas.microsoft.com/office/drawing/2016/5/9/chartex" xmlns:cx4="http://schemas.microsoft.com/office/drawing/2016/5/10/chartex" xmlns:cx5="http://schemas.microsoft.com/office/drawing/2016/5/11/chartex" xmlns:cx6="http://schemas.microsoft.com/office/drawing/2016/5/12/chartex" xmlns:cx7="http://schemas.microsoft.com/office/drawing/2016/5/13/chartex" xmlns:cx8="http://schemas.microsoft.com/office/drawing/2016/5/14/chartex" xmlns:mc="http://schemas.openxmlformats.org/markup-compatibility/2006" xmlns:aink="http://schemas.microsoft.com/office/drawing/2016/ink" xmlns:am3d="http://schemas.microsoft.com/office/drawing/2017/model3d" xmlns:o="urn:schemas-microsoft-com:office:office" xmlns:oel="http://schemas.microsoft.com/office/2019/extlst" xmlns:r="http://schemas.openxmlformats.org/officeDocument/2006/relationships" xmlns:m="http://schemas.openxmlformats.org/officeDocument/2006/math" xmlns:v="urn:schemas-microsoft-com:vml" xmlns:wp14="http://schemas.microsoft.com/office/word/2010/wordprocessingDrawing" xmlns:wp="http://schemas.openxmlformats.org/drawingml/2006/wordprocessingDrawing" xmlns:w10="urn:schemas-microsoft-com:office:word" xmlns:w="http://schemas.openxmlformats.org/wordprocessingml/2006/main" xmlns:w14="http://schemas.microsoft.com/office/word/2010/wordml" xmlns:w15="http://schemas.microsoft.com/office/word/2012/wordml" xmlns:w16cex="http://schemas.microsoft.com/office/word/2018/wordml/cex" xmlns:w16cid="http://schemas.microsoft.com/office/word/2016/wordml/cid" xmlns:w16="http://schemas.microsoft.com/office/word/2018/wordml" xmlns:w16sdtdh="http://schemas.microsoft.com/office/word/2020/wordml/sdtdatahash" xmlns:w16se="http://schemas.microsoft.com/office/word/2015/wordml/symex" xmlns:wpg="http://schemas.microsoft.com/office/word/2010/wordprocessingGroup" xmlns:wpi="http://schemas.microsoft.com/office/word/2010/wordprocessingInk" xmlns:wne="http://schemas.microsoft.com/office/word/2006/wordml" xmlns:wps="http://schemas.microsoft.com/office/word/2010/wordprocessingShape" mc:Ignorable="w14 w15 w16se w16cid w16 w16cex w16sdtdh wp14">
   <w:endnote w:type="separator" w:id="-1">
     <w:p>
       <w:pPr>
@@ -4205,7 +4260,7 @@
 </file>
 
 <file path=word/footer1.xml><?xml version="1.0" encoding="utf-8"?>
-<w:ftr xmlns:wpc="http://schemas.microsoft.com/office/word/2010/wordprocessingCanvas" xmlns:cx="http://schemas.microsoft.com/office/drawing/2014/chartex" xmlns:cx1="http://schemas.microsoft.com/office/drawing/2015/9/8/chartex" xmlns:cx2="http://schemas.microsoft.com/office/drawing/2015/10/21/chartex" xmlns:cx3="http://schemas.microsoft.com/office/drawing/2016/5/9/chartex" xmlns:cx4="http://schemas.microsoft.com/office/drawing/2016/5/10/chartex" xmlns:cx5="http://schemas.microsoft.com/office/drawing/2016/5/11/chartex" xmlns:cx6="http://schemas.microsoft.com/office/drawing/2016/5/12/chartex" xmlns:cx7="http://schemas.microsoft.com/office/drawing/2016/5/13/chartex" xmlns:cx8="http://schemas.microsoft.com/office/drawing/2016/5/14/chartex" xmlns:mc="http://schemas.openxmlformats.org/markup-compatibility/2006" xmlns:aink="http://schemas.microsoft.com/office/drawing/2016/ink" xmlns:am3d="http://schemas.microsoft.com/office/drawing/2017/model3d" xmlns:o="urn:schemas-microsoft-com:office:office" xmlns:r="http://schemas.openxmlformats.org/officeDocument/2006/relationships" xmlns:m="http://schemas.openxmlformats.org/officeDocument/2006/math" xmlns:v="urn:schemas-microsoft-com:vml" xmlns:wp14="http://schemas.microsoft.com/office/word/2010/wordprocessingDrawing" xmlns:wp="http://schemas.openxmlformats.org/drawingml/2006/wordprocessingDrawing" xmlns:w10="urn:schemas-microsoft-com:office:word" xmlns:w="http://schemas.openxmlformats.org/wordprocessingml/2006/main" xmlns:w14="http://schemas.microsoft.com/office/word/2010/wordml" xmlns:w15="http://schemas.microsoft.com/office/word/2012/wordml" xmlns:w16cid="http://schemas.microsoft.com/office/word/2016/wordml/cid" xmlns:w16se="http://schemas.microsoft.com/office/word/2015/wordml/symex" xmlns:wpg="http://schemas.microsoft.com/office/word/2010/wordprocessingGroup" xmlns:wpi="http://schemas.microsoft.com/office/word/2010/wordprocessingInk" xmlns:wne="http://schemas.microsoft.com/office/word/2006/wordml" xmlns:wps="http://schemas.microsoft.com/office/word/2010/wordprocessingShape" mc:Ignorable="w14 w15 w16se w16cid wp14">
+<w:ftr xmlns:wpc="http://schemas.microsoft.com/office/word/2010/wordprocessingCanvas" xmlns:cx="http://schemas.microsoft.com/office/drawing/2014/chartex" xmlns:cx1="http://schemas.microsoft.com/office/drawing/2015/9/8/chartex" xmlns:cx2="http://schemas.microsoft.com/office/drawing/2015/10/21/chartex" xmlns:cx3="http://schemas.microsoft.com/office/drawing/2016/5/9/chartex" xmlns:cx4="http://schemas.microsoft.com/office/drawing/2016/5/10/chartex" xmlns:cx5="http://schemas.microsoft.com/office/drawing/2016/5/11/chartex" xmlns:cx6="http://schemas.microsoft.com/office/drawing/2016/5/12/chartex" xmlns:cx7="http://schemas.microsoft.com/office/drawing/2016/5/13/chartex" xmlns:cx8="http://schemas.microsoft.com/office/drawing/2016/5/14/chartex" xmlns:mc="http://schemas.openxmlformats.org/markup-compatibility/2006" xmlns:aink="http://schemas.microsoft.com/office/drawing/2016/ink" xmlns:am3d="http://schemas.microsoft.com/office/drawing/2017/model3d" xmlns:o="urn:schemas-microsoft-com:office:office" xmlns:oel="http://schemas.microsoft.com/office/2019/extlst" xmlns:r="http://schemas.openxmlformats.org/officeDocument/2006/relationships" xmlns:m="http://schemas.openxmlformats.org/officeDocument/2006/math" xmlns:v="urn:schemas-microsoft-com:vml" xmlns:wp14="http://schemas.microsoft.com/office/word/2010/wordprocessingDrawing" xmlns:wp="http://schemas.openxmlformats.org/drawingml/2006/wordprocessingDrawing" xmlns:w10="urn:schemas-microsoft-com:office:word" xmlns:w="http://schemas.openxmlformats.org/wordprocessingml/2006/main" xmlns:w14="http://schemas.microsoft.com/office/word/2010/wordml" xmlns:w15="http://schemas.microsoft.com/office/word/2012/wordml" xmlns:w16cex="http://schemas.microsoft.com/office/word/2018/wordml/cex" xmlns:w16cid="http://schemas.microsoft.com/office/word/2016/wordml/cid" xmlns:w16="http://schemas.microsoft.com/office/word/2018/wordml" xmlns:w16sdtdh="http://schemas.microsoft.com/office/word/2020/wordml/sdtdatahash" xmlns:w16se="http://schemas.microsoft.com/office/word/2015/wordml/symex" xmlns:wpg="http://schemas.microsoft.com/office/word/2010/wordprocessingGroup" xmlns:wpi="http://schemas.microsoft.com/office/word/2010/wordprocessingInk" xmlns:wne="http://schemas.microsoft.com/office/word/2006/wordml" xmlns:wps="http://schemas.microsoft.com/office/word/2010/wordprocessingShape" mc:Ignorable="w14 w15 w16se w16cid w16 w16cex w16sdtdh wp14">
   <w:p>
     <w:pPr>
       <w:pStyle w:val="SAGEFooter"/>
@@ -4265,7 +4320,7 @@
         <w:noProof/>
       </w:rPr>
       <w:drawing>
-        <wp:anchor distT="0" distB="0" distL="114300" distR="114300" simplePos="0" relativeHeight="251653632" behindDoc="1" locked="1" layoutInCell="1" allowOverlap="1" wp14:anchorId="65BE19D3" wp14:editId="48F1A2EC">
+        <wp:anchor distT="0" distB="0" distL="114300" distR="114300" simplePos="0" relativeHeight="251653632" behindDoc="1" locked="1" layoutInCell="1" allowOverlap="1" wp14:anchorId="598DFC38" wp14:editId="3711E4B5">
           <wp:simplePos x="0" y="0"/>
           <wp:positionH relativeFrom="page">
             <wp:posOffset>6308725</wp:posOffset>
@@ -4317,7 +4372,7 @@
 </file>
 
 <file path=word/footer2.xml><?xml version="1.0" encoding="utf-8"?>
-<w:ftr xmlns:wpc="http://schemas.microsoft.com/office/word/2010/wordprocessingCanvas" xmlns:cx="http://schemas.microsoft.com/office/drawing/2014/chartex" xmlns:cx1="http://schemas.microsoft.com/office/drawing/2015/9/8/chartex" xmlns:cx2="http://schemas.microsoft.com/office/drawing/2015/10/21/chartex" xmlns:cx3="http://schemas.microsoft.com/office/drawing/2016/5/9/chartex" xmlns:cx4="http://schemas.microsoft.com/office/drawing/2016/5/10/chartex" xmlns:cx5="http://schemas.microsoft.com/office/drawing/2016/5/11/chartex" xmlns:cx6="http://schemas.microsoft.com/office/drawing/2016/5/12/chartex" xmlns:cx7="http://schemas.microsoft.com/office/drawing/2016/5/13/chartex" xmlns:cx8="http://schemas.microsoft.com/office/drawing/2016/5/14/chartex" xmlns:mc="http://schemas.openxmlformats.org/markup-compatibility/2006" xmlns:aink="http://schemas.microsoft.com/office/drawing/2016/ink" xmlns:am3d="http://schemas.microsoft.com/office/drawing/2017/model3d" xmlns:o="urn:schemas-microsoft-com:office:office" xmlns:r="http://schemas.openxmlformats.org/officeDocument/2006/relationships" xmlns:m="http://schemas.openxmlformats.org/officeDocument/2006/math" xmlns:v="urn:schemas-microsoft-com:vml" xmlns:wp14="http://schemas.microsoft.com/office/word/2010/wordprocessingDrawing" xmlns:wp="http://schemas.openxmlformats.org/drawingml/2006/wordprocessingDrawing" xmlns:w10="urn:schemas-microsoft-com:office:word" xmlns:w="http://schemas.openxmlformats.org/wordprocessingml/2006/main" xmlns:w14="http://schemas.microsoft.com/office/word/2010/wordml" xmlns:w15="http://schemas.microsoft.com/office/word/2012/wordml" xmlns:w16cid="http://schemas.microsoft.com/office/word/2016/wordml/cid" xmlns:w16se="http://schemas.microsoft.com/office/word/2015/wordml/symex" xmlns:wpg="http://schemas.microsoft.com/office/word/2010/wordprocessingGroup" xmlns:wpi="http://schemas.microsoft.com/office/word/2010/wordprocessingInk" xmlns:wne="http://schemas.microsoft.com/office/word/2006/wordml" xmlns:wps="http://schemas.microsoft.com/office/word/2010/wordprocessingShape" mc:Ignorable="w14 w15 w16se w16cid wp14">
+<w:ftr xmlns:wpc="http://schemas.microsoft.com/office/word/2010/wordprocessingCanvas" xmlns:cx="http://schemas.microsoft.com/office/drawing/2014/chartex" xmlns:cx1="http://schemas.microsoft.com/office/drawing/2015/9/8/chartex" xmlns:cx2="http://schemas.microsoft.com/office/drawing/2015/10/21/chartex" xmlns:cx3="http://schemas.microsoft.com/office/drawing/2016/5/9/chartex" xmlns:cx4="http://schemas.microsoft.com/office/drawing/2016/5/10/chartex" xmlns:cx5="http://schemas.microsoft.com/office/drawing/2016/5/11/chartex" xmlns:cx6="http://schemas.microsoft.com/office/drawing/2016/5/12/chartex" xmlns:cx7="http://schemas.microsoft.com/office/drawing/2016/5/13/chartex" xmlns:cx8="http://schemas.microsoft.com/office/drawing/2016/5/14/chartex" xmlns:mc="http://schemas.openxmlformats.org/markup-compatibility/2006" xmlns:aink="http://schemas.microsoft.com/office/drawing/2016/ink" xmlns:am3d="http://schemas.microsoft.com/office/drawing/2017/model3d" xmlns:o="urn:schemas-microsoft-com:office:office" xmlns:oel="http://schemas.microsoft.com/office/2019/extlst" xmlns:r="http://schemas.openxmlformats.org/officeDocument/2006/relationships" xmlns:m="http://schemas.openxmlformats.org/officeDocument/2006/math" xmlns:v="urn:schemas-microsoft-com:vml" xmlns:wp14="http://schemas.microsoft.com/office/word/2010/wordprocessingDrawing" xmlns:wp="http://schemas.openxmlformats.org/drawingml/2006/wordprocessingDrawing" xmlns:w10="urn:schemas-microsoft-com:office:word" xmlns:w="http://schemas.openxmlformats.org/wordprocessingml/2006/main" xmlns:w14="http://schemas.microsoft.com/office/word/2010/wordml" xmlns:w15="http://schemas.microsoft.com/office/word/2012/wordml" xmlns:w16cex="http://schemas.microsoft.com/office/word/2018/wordml/cex" xmlns:w16cid="http://schemas.microsoft.com/office/word/2016/wordml/cid" xmlns:w16="http://schemas.microsoft.com/office/word/2018/wordml" xmlns:w16sdtdh="http://schemas.microsoft.com/office/word/2020/wordml/sdtdatahash" xmlns:w16se="http://schemas.microsoft.com/office/word/2015/wordml/symex" xmlns:wpg="http://schemas.microsoft.com/office/word/2010/wordprocessingGroup" xmlns:wpi="http://schemas.microsoft.com/office/word/2010/wordprocessingInk" xmlns:wne="http://schemas.microsoft.com/office/word/2006/wordml" xmlns:wps="http://schemas.microsoft.com/office/word/2010/wordprocessingShape" mc:Ignorable="w14 w15 w16se w16cid w16 w16cex w16sdtdh wp14">
   <w:p>
     <w:pPr>
       <w:pStyle w:val="Footer"/>
@@ -4328,7 +4383,7 @@
 </file>
 
 <file path=word/footer3.xml><?xml version="1.0" encoding="utf-8"?>
-<w:ftr xmlns:wpc="http://schemas.microsoft.com/office/word/2010/wordprocessingCanvas" xmlns:cx="http://schemas.microsoft.com/office/drawing/2014/chartex" xmlns:cx1="http://schemas.microsoft.com/office/drawing/2015/9/8/chartex" xmlns:cx2="http://schemas.microsoft.com/office/drawing/2015/10/21/chartex" xmlns:cx3="http://schemas.microsoft.com/office/drawing/2016/5/9/chartex" xmlns:cx4="http://schemas.microsoft.com/office/drawing/2016/5/10/chartex" xmlns:cx5="http://schemas.microsoft.com/office/drawing/2016/5/11/chartex" xmlns:cx6="http://schemas.microsoft.com/office/drawing/2016/5/12/chartex" xmlns:cx7="http://schemas.microsoft.com/office/drawing/2016/5/13/chartex" xmlns:cx8="http://schemas.microsoft.com/office/drawing/2016/5/14/chartex" xmlns:mc="http://schemas.openxmlformats.org/markup-compatibility/2006" xmlns:aink="http://schemas.microsoft.com/office/drawing/2016/ink" xmlns:am3d="http://schemas.microsoft.com/office/drawing/2017/model3d" xmlns:o="urn:schemas-microsoft-com:office:office" xmlns:r="http://schemas.openxmlformats.org/officeDocument/2006/relationships" xmlns:m="http://schemas.openxmlformats.org/officeDocument/2006/math" xmlns:v="urn:schemas-microsoft-com:vml" xmlns:wp14="http://schemas.microsoft.com/office/word/2010/wordprocessingDrawing" xmlns:wp="http://schemas.openxmlformats.org/drawingml/2006/wordprocessingDrawing" xmlns:w10="urn:schemas-microsoft-com:office:word" xmlns:w="http://schemas.openxmlformats.org/wordprocessingml/2006/main" xmlns:w14="http://schemas.microsoft.com/office/word/2010/wordml" xmlns:w15="http://schemas.microsoft.com/office/word/2012/wordml" xmlns:w16cid="http://schemas.microsoft.com/office/word/2016/wordml/cid" xmlns:w16se="http://schemas.microsoft.com/office/word/2015/wordml/symex" xmlns:wpg="http://schemas.microsoft.com/office/word/2010/wordprocessingGroup" xmlns:wpi="http://schemas.microsoft.com/office/word/2010/wordprocessingInk" xmlns:wne="http://schemas.microsoft.com/office/word/2006/wordml" xmlns:wps="http://schemas.microsoft.com/office/word/2010/wordprocessingShape" mc:Ignorable="w14 w15 w16se w16cid wp14">
+<w:ftr xmlns:wpc="http://schemas.microsoft.com/office/word/2010/wordprocessingCanvas" xmlns:cx="http://schemas.microsoft.com/office/drawing/2014/chartex" xmlns:cx1="http://schemas.microsoft.com/office/drawing/2015/9/8/chartex" xmlns:cx2="http://schemas.microsoft.com/office/drawing/2015/10/21/chartex" xmlns:cx3="http://schemas.microsoft.com/office/drawing/2016/5/9/chartex" xmlns:cx4="http://schemas.microsoft.com/office/drawing/2016/5/10/chartex" xmlns:cx5="http://schemas.microsoft.com/office/drawing/2016/5/11/chartex" xmlns:cx6="http://schemas.microsoft.com/office/drawing/2016/5/12/chartex" xmlns:cx7="http://schemas.microsoft.com/office/drawing/2016/5/13/chartex" xmlns:cx8="http://schemas.microsoft.com/office/drawing/2016/5/14/chartex" xmlns:mc="http://schemas.openxmlformats.org/markup-compatibility/2006" xmlns:aink="http://schemas.microsoft.com/office/drawing/2016/ink" xmlns:am3d="http://schemas.microsoft.com/office/drawing/2017/model3d" xmlns:o="urn:schemas-microsoft-com:office:office" xmlns:oel="http://schemas.microsoft.com/office/2019/extlst" xmlns:r="http://schemas.openxmlformats.org/officeDocument/2006/relationships" xmlns:m="http://schemas.openxmlformats.org/officeDocument/2006/math" xmlns:v="urn:schemas-microsoft-com:vml" xmlns:wp14="http://schemas.microsoft.com/office/word/2010/wordprocessingDrawing" xmlns:wp="http://schemas.openxmlformats.org/drawingml/2006/wordprocessingDrawing" xmlns:w10="urn:schemas-microsoft-com:office:word" xmlns:w="http://schemas.openxmlformats.org/wordprocessingml/2006/main" xmlns:w14="http://schemas.microsoft.com/office/word/2010/wordml" xmlns:w15="http://schemas.microsoft.com/office/word/2012/wordml" xmlns:w16cex="http://schemas.microsoft.com/office/word/2018/wordml/cex" xmlns:w16cid="http://schemas.microsoft.com/office/word/2016/wordml/cid" xmlns:w16="http://schemas.microsoft.com/office/word/2018/wordml" xmlns:w16sdtdh="http://schemas.microsoft.com/office/word/2020/wordml/sdtdatahash" xmlns:w16se="http://schemas.microsoft.com/office/word/2015/wordml/symex" xmlns:wpg="http://schemas.microsoft.com/office/word/2010/wordprocessingGroup" xmlns:wpi="http://schemas.microsoft.com/office/word/2010/wordprocessingInk" xmlns:wne="http://schemas.microsoft.com/office/word/2006/wordml" xmlns:wps="http://schemas.microsoft.com/office/word/2010/wordprocessingShape" mc:Ignorable="w14 w15 w16se w16cid w16 w16cex w16sdtdh wp14">
   <w:tbl>
     <w:tblPr>
       <w:tblStyle w:val="TableGrid"/>
@@ -4488,7 +4543,7 @@
 </file>
 
 <file path=word/footer4.xml><?xml version="1.0" encoding="utf-8"?>
-<w:ftr xmlns:wpc="http://schemas.microsoft.com/office/word/2010/wordprocessingCanvas" xmlns:cx="http://schemas.microsoft.com/office/drawing/2014/chartex" xmlns:cx1="http://schemas.microsoft.com/office/drawing/2015/9/8/chartex" xmlns:cx2="http://schemas.microsoft.com/office/drawing/2015/10/21/chartex" xmlns:cx3="http://schemas.microsoft.com/office/drawing/2016/5/9/chartex" xmlns:cx4="http://schemas.microsoft.com/office/drawing/2016/5/10/chartex" xmlns:cx5="http://schemas.microsoft.com/office/drawing/2016/5/11/chartex" xmlns:cx6="http://schemas.microsoft.com/office/drawing/2016/5/12/chartex" xmlns:cx7="http://schemas.microsoft.com/office/drawing/2016/5/13/chartex" xmlns:cx8="http://schemas.microsoft.com/office/drawing/2016/5/14/chartex" xmlns:mc="http://schemas.openxmlformats.org/markup-compatibility/2006" xmlns:aink="http://schemas.microsoft.com/office/drawing/2016/ink" xmlns:am3d="http://schemas.microsoft.com/office/drawing/2017/model3d" xmlns:o="urn:schemas-microsoft-com:office:office" xmlns:r="http://schemas.openxmlformats.org/officeDocument/2006/relationships" xmlns:m="http://schemas.openxmlformats.org/officeDocument/2006/math" xmlns:v="urn:schemas-microsoft-com:vml" xmlns:wp14="http://schemas.microsoft.com/office/word/2010/wordprocessingDrawing" xmlns:wp="http://schemas.openxmlformats.org/drawingml/2006/wordprocessingDrawing" xmlns:w10="urn:schemas-microsoft-com:office:word" xmlns:w="http://schemas.openxmlformats.org/wordprocessingml/2006/main" xmlns:w14="http://schemas.microsoft.com/office/word/2010/wordml" xmlns:w15="http://schemas.microsoft.com/office/word/2012/wordml" xmlns:w16cid="http://schemas.microsoft.com/office/word/2016/wordml/cid" xmlns:w16se="http://schemas.microsoft.com/office/word/2015/wordml/symex" xmlns:wpg="http://schemas.microsoft.com/office/word/2010/wordprocessingGroup" xmlns:wpi="http://schemas.microsoft.com/office/word/2010/wordprocessingInk" xmlns:wne="http://schemas.microsoft.com/office/word/2006/wordml" xmlns:wps="http://schemas.microsoft.com/office/word/2010/wordprocessingShape" mc:Ignorable="w14 w15 w16se w16cid wp14">
+<w:ftr xmlns:wpc="http://schemas.microsoft.com/office/word/2010/wordprocessingCanvas" xmlns:cx="http://schemas.microsoft.com/office/drawing/2014/chartex" xmlns:cx1="http://schemas.microsoft.com/office/drawing/2015/9/8/chartex" xmlns:cx2="http://schemas.microsoft.com/office/drawing/2015/10/21/chartex" xmlns:cx3="http://schemas.microsoft.com/office/drawing/2016/5/9/chartex" xmlns:cx4="http://schemas.microsoft.com/office/drawing/2016/5/10/chartex" xmlns:cx5="http://schemas.microsoft.com/office/drawing/2016/5/11/chartex" xmlns:cx6="http://schemas.microsoft.com/office/drawing/2016/5/12/chartex" xmlns:cx7="http://schemas.microsoft.com/office/drawing/2016/5/13/chartex" xmlns:cx8="http://schemas.microsoft.com/office/drawing/2016/5/14/chartex" xmlns:mc="http://schemas.openxmlformats.org/markup-compatibility/2006" xmlns:aink="http://schemas.microsoft.com/office/drawing/2016/ink" xmlns:am3d="http://schemas.microsoft.com/office/drawing/2017/model3d" xmlns:o="urn:schemas-microsoft-com:office:office" xmlns:oel="http://schemas.microsoft.com/office/2019/extlst" xmlns:r="http://schemas.openxmlformats.org/officeDocument/2006/relationships" xmlns:m="http://schemas.openxmlformats.org/officeDocument/2006/math" xmlns:v="urn:schemas-microsoft-com:vml" xmlns:wp14="http://schemas.microsoft.com/office/word/2010/wordprocessingDrawing" xmlns:wp="http://schemas.openxmlformats.org/drawingml/2006/wordprocessingDrawing" xmlns:w10="urn:schemas-microsoft-com:office:word" xmlns:w="http://schemas.openxmlformats.org/wordprocessingml/2006/main" xmlns:w14="http://schemas.microsoft.com/office/word/2010/wordml" xmlns:w15="http://schemas.microsoft.com/office/word/2012/wordml" xmlns:w16cex="http://schemas.microsoft.com/office/word/2018/wordml/cex" xmlns:w16cid="http://schemas.microsoft.com/office/word/2016/wordml/cid" xmlns:w16="http://schemas.microsoft.com/office/word/2018/wordml" xmlns:w16sdtdh="http://schemas.microsoft.com/office/word/2020/wordml/sdtdatahash" xmlns:w16se="http://schemas.microsoft.com/office/word/2015/wordml/symex" xmlns:wpg="http://schemas.microsoft.com/office/word/2010/wordprocessingGroup" xmlns:wpi="http://schemas.microsoft.com/office/word/2010/wordprocessingInk" xmlns:wne="http://schemas.microsoft.com/office/word/2006/wordml" xmlns:wps="http://schemas.microsoft.com/office/word/2010/wordprocessingShape" mc:Ignorable="w14 w15 w16se w16cid w16 w16cex w16sdtdh wp14">
   <w:tbl>
     <w:tblPr>
       <w:tblStyle w:val="TableGrid"/>
@@ -4641,7 +4696,7 @@
 </file>
 
 <file path=word/footnotes.xml><?xml version="1.0" encoding="utf-8"?>
-<w:footnotes xmlns:wpc="http://schemas.microsoft.com/office/word/2010/wordprocessingCanvas" xmlns:cx="http://schemas.microsoft.com/office/drawing/2014/chartex" xmlns:cx1="http://schemas.microsoft.com/office/drawing/2015/9/8/chartex" xmlns:cx2="http://schemas.microsoft.com/office/drawing/2015/10/21/chartex" xmlns:cx3="http://schemas.microsoft.com/office/drawing/2016/5/9/chartex" xmlns:cx4="http://schemas.microsoft.com/office/drawing/2016/5/10/chartex" xmlns:cx5="http://schemas.microsoft.com/office/drawing/2016/5/11/chartex" xmlns:cx6="http://schemas.microsoft.com/office/drawing/2016/5/12/chartex" xmlns:cx7="http://schemas.microsoft.com/office/drawing/2016/5/13/chartex" xmlns:cx8="http://schemas.microsoft.com/office/drawing/2016/5/14/chartex" xmlns:mc="http://schemas.openxmlformats.org/markup-compatibility/2006" xmlns:aink="http://schemas.microsoft.com/office/drawing/2016/ink" xmlns:am3d="http://schemas.microsoft.com/office/drawing/2017/model3d" xmlns:o="urn:schemas-microsoft-com:office:office" xmlns:r="http://schemas.openxmlformats.org/officeDocument/2006/relationships" xmlns:m="http://schemas.openxmlformats.org/officeDocument/2006/math" xmlns:v="urn:schemas-microsoft-com:vml" xmlns:wp14="http://schemas.microsoft.com/office/word/2010/wordprocessingDrawing" xmlns:wp="http://schemas.openxmlformats.org/drawingml/2006/wordprocessingDrawing" xmlns:w10="urn:schemas-microsoft-com:office:word" xmlns:w="http://schemas.openxmlformats.org/wordprocessingml/2006/main" xmlns:w14="http://schemas.microsoft.com/office/word/2010/wordml" xmlns:w15="http://schemas.microsoft.com/office/word/2012/wordml" xmlns:w16cid="http://schemas.microsoft.com/office/word/2016/wordml/cid" xmlns:w16se="http://schemas.microsoft.com/office/word/2015/wordml/symex" xmlns:wpg="http://schemas.microsoft.com/office/word/2010/wordprocessingGroup" xmlns:wpi="http://schemas.microsoft.com/office/word/2010/wordprocessingInk" xmlns:wne="http://schemas.microsoft.com/office/word/2006/wordml" xmlns:wps="http://schemas.microsoft.com/office/word/2010/wordprocessingShape" mc:Ignorable="w14 w15 w16se w16cid wp14">
+<w:footnotes xmlns:wpc="http://schemas.microsoft.com/office/word/2010/wordprocessingCanvas" xmlns:cx="http://schemas.microsoft.com/office/drawing/2014/chartex" xmlns:cx1="http://schemas.microsoft.com/office/drawing/2015/9/8/chartex" xmlns:cx2="http://schemas.microsoft.com/office/drawing/2015/10/21/chartex" xmlns:cx3="http://schemas.microsoft.com/office/drawing/2016/5/9/chartex" xmlns:cx4="http://schemas.microsoft.com/office/drawing/2016/5/10/chartex" xmlns:cx5="http://schemas.microsoft.com/office/drawing/2016/5/11/chartex" xmlns:cx6="http://schemas.microsoft.com/office/drawing/2016/5/12/chartex" xmlns:cx7="http://schemas.microsoft.com/office/drawing/2016/5/13/chartex" xmlns:cx8="http://schemas.microsoft.com/office/drawing/2016/5/14/chartex" xmlns:mc="http://schemas.openxmlformats.org/markup-compatibility/2006" xmlns:aink="http://schemas.microsoft.com/office/drawing/2016/ink" xmlns:am3d="http://schemas.microsoft.com/office/drawing/2017/model3d" xmlns:o="urn:schemas-microsoft-com:office:office" xmlns:oel="http://schemas.microsoft.com/office/2019/extlst" xmlns:r="http://schemas.openxmlformats.org/officeDocument/2006/relationships" xmlns:m="http://schemas.openxmlformats.org/officeDocument/2006/math" xmlns:v="urn:schemas-microsoft-com:vml" xmlns:wp14="http://schemas.microsoft.com/office/word/2010/wordprocessingDrawing" xmlns:wp="http://schemas.openxmlformats.org/drawingml/2006/wordprocessingDrawing" xmlns:w10="urn:schemas-microsoft-com:office:word" xmlns:w="http://schemas.openxmlformats.org/wordprocessingml/2006/main" xmlns:w14="http://schemas.microsoft.com/office/word/2010/wordml" xmlns:w15="http://schemas.microsoft.com/office/word/2012/wordml" xmlns:w16cex="http://schemas.microsoft.com/office/word/2018/wordml/cex" xmlns:w16cid="http://schemas.microsoft.com/office/word/2016/wordml/cid" xmlns:w16="http://schemas.microsoft.com/office/word/2018/wordml" xmlns:w16sdtdh="http://schemas.microsoft.com/office/word/2020/wordml/sdtdatahash" xmlns:w16se="http://schemas.microsoft.com/office/word/2015/wordml/symex" xmlns:wpg="http://schemas.microsoft.com/office/word/2010/wordprocessingGroup" xmlns:wpi="http://schemas.microsoft.com/office/word/2010/wordprocessingInk" xmlns:wne="http://schemas.microsoft.com/office/word/2006/wordml" xmlns:wps="http://schemas.microsoft.com/office/word/2010/wordprocessingShape" mc:Ignorable="w14 w15 w16se w16cid w16 w16cex w16sdtdh wp14">
   <w:footnote w:type="separator" w:id="-1">
     <w:p>
       <w:pPr>
@@ -4670,7 +4725,7 @@
 </file>
 
 <file path=word/header1.xml><?xml version="1.0" encoding="utf-8"?>
-<w:hdr xmlns:wpc="http://schemas.microsoft.com/office/word/2010/wordprocessingCanvas" xmlns:cx="http://schemas.microsoft.com/office/drawing/2014/chartex" xmlns:cx1="http://schemas.microsoft.com/office/drawing/2015/9/8/chartex" xmlns:cx2="http://schemas.microsoft.com/office/drawing/2015/10/21/chartex" xmlns:cx3="http://schemas.microsoft.com/office/drawing/2016/5/9/chartex" xmlns:cx4="http://schemas.microsoft.com/office/drawing/2016/5/10/chartex" xmlns:cx5="http://schemas.microsoft.com/office/drawing/2016/5/11/chartex" xmlns:cx6="http://schemas.microsoft.com/office/drawing/2016/5/12/chartex" xmlns:cx7="http://schemas.microsoft.com/office/drawing/2016/5/13/chartex" xmlns:cx8="http://schemas.microsoft.com/office/drawing/2016/5/14/chartex" xmlns:mc="http://schemas.openxmlformats.org/markup-compatibility/2006" xmlns:aink="http://schemas.microsoft.com/office/drawing/2016/ink" xmlns:am3d="http://schemas.microsoft.com/office/drawing/2017/model3d" xmlns:o="urn:schemas-microsoft-com:office:office" xmlns:r="http://schemas.openxmlformats.org/officeDocument/2006/relationships" xmlns:m="http://schemas.openxmlformats.org/officeDocument/2006/math" xmlns:v="urn:schemas-microsoft-com:vml" xmlns:wp14="http://schemas.microsoft.com/office/word/2010/wordprocessingDrawing" xmlns:wp="http://schemas.openxmlformats.org/drawingml/2006/wordprocessingDrawing" xmlns:w10="urn:schemas-microsoft-com:office:word" xmlns:w="http://schemas.openxmlformats.org/wordprocessingml/2006/main" xmlns:w14="http://schemas.microsoft.com/office/word/2010/wordml" xmlns:w15="http://schemas.microsoft.com/office/word/2012/wordml" xmlns:w16cid="http://schemas.microsoft.com/office/word/2016/wordml/cid" xmlns:w16se="http://schemas.microsoft.com/office/word/2015/wordml/symex" xmlns:wpg="http://schemas.microsoft.com/office/word/2010/wordprocessingGroup" xmlns:wpi="http://schemas.microsoft.com/office/word/2010/wordprocessingInk" xmlns:wne="http://schemas.microsoft.com/office/word/2006/wordml" xmlns:wps="http://schemas.microsoft.com/office/word/2010/wordprocessingShape" mc:Ignorable="w14 w15 w16se w16cid wp14">
+<w:hdr xmlns:wpc="http://schemas.microsoft.com/office/word/2010/wordprocessingCanvas" xmlns:cx="http://schemas.microsoft.com/office/drawing/2014/chartex" xmlns:cx1="http://schemas.microsoft.com/office/drawing/2015/9/8/chartex" xmlns:cx2="http://schemas.microsoft.com/office/drawing/2015/10/21/chartex" xmlns:cx3="http://schemas.microsoft.com/office/drawing/2016/5/9/chartex" xmlns:cx4="http://schemas.microsoft.com/office/drawing/2016/5/10/chartex" xmlns:cx5="http://schemas.microsoft.com/office/drawing/2016/5/11/chartex" xmlns:cx6="http://schemas.microsoft.com/office/drawing/2016/5/12/chartex" xmlns:cx7="http://schemas.microsoft.com/office/drawing/2016/5/13/chartex" xmlns:cx8="http://schemas.microsoft.com/office/drawing/2016/5/14/chartex" xmlns:mc="http://schemas.openxmlformats.org/markup-compatibility/2006" xmlns:aink="http://schemas.microsoft.com/office/drawing/2016/ink" xmlns:am3d="http://schemas.microsoft.com/office/drawing/2017/model3d" xmlns:o="urn:schemas-microsoft-com:office:office" xmlns:oel="http://schemas.microsoft.com/office/2019/extlst" xmlns:r="http://schemas.openxmlformats.org/officeDocument/2006/relationships" xmlns:m="http://schemas.openxmlformats.org/officeDocument/2006/math" xmlns:v="urn:schemas-microsoft-com:vml" xmlns:wp14="http://schemas.microsoft.com/office/word/2010/wordprocessingDrawing" xmlns:wp="http://schemas.openxmlformats.org/drawingml/2006/wordprocessingDrawing" xmlns:w10="urn:schemas-microsoft-com:office:word" xmlns:w="http://schemas.openxmlformats.org/wordprocessingml/2006/main" xmlns:w14="http://schemas.microsoft.com/office/word/2010/wordml" xmlns:w15="http://schemas.microsoft.com/office/word/2012/wordml" xmlns:w16cex="http://schemas.microsoft.com/office/word/2018/wordml/cex" xmlns:w16cid="http://schemas.microsoft.com/office/word/2016/wordml/cid" xmlns:w16="http://schemas.microsoft.com/office/word/2018/wordml" xmlns:w16sdtdh="http://schemas.microsoft.com/office/word/2020/wordml/sdtdatahash" xmlns:w16se="http://schemas.microsoft.com/office/word/2015/wordml/symex" xmlns:wpg="http://schemas.microsoft.com/office/word/2010/wordprocessingGroup" xmlns:wpi="http://schemas.microsoft.com/office/word/2010/wordprocessingInk" xmlns:wne="http://schemas.microsoft.com/office/word/2006/wordml" xmlns:wps="http://schemas.microsoft.com/office/word/2010/wordprocessingShape" mc:Ignorable="w14 w15 w16se w16cid w16 w16cex w16sdtdh wp14">
   <w:p>
     <w:pPr>
       <w:pStyle w:val="Header"/>
@@ -4681,16 +4736,16 @@
         <w:lang w:val="en-US"/>
       </w:rPr>
       <w:drawing>
-        <wp:anchor distT="0" distB="0" distL="114300" distR="114300" simplePos="0" relativeHeight="251659264" behindDoc="1" locked="1" layoutInCell="1" allowOverlap="1" wp14:anchorId="6CC55E71" wp14:editId="6AC50225">
+        <wp:anchor distT="0" distB="0" distL="114300" distR="114300" simplePos="0" relativeHeight="251659264" behindDoc="1" locked="1" layoutInCell="1" allowOverlap="1" wp14:anchorId="447FD0F7" wp14:editId="4DFAACFA">
           <wp:simplePos x="0" y="0"/>
           <wp:positionH relativeFrom="page">
-            <wp:posOffset>5919470</wp:posOffset>
+            <wp:posOffset>5871845</wp:posOffset>
           </wp:positionH>
           <wp:positionV relativeFrom="page">
-            <wp:posOffset>447675</wp:posOffset>
+            <wp:posOffset>475615</wp:posOffset>
           </wp:positionV>
-          <wp:extent cx="1134000" cy="433800"/>
-          <wp:effectExtent l="0" t="0" r="9525" b="4445"/>
+          <wp:extent cx="964565" cy="542290"/>
+          <wp:effectExtent l="0" t="0" r="6985" b="0"/>
           <wp:wrapNone/>
           <wp:docPr id="2" name="Picture 9"/>
           <wp:cNvGraphicFramePr>
@@ -4700,13 +4755,13 @@
             <a:graphicData uri="http://schemas.openxmlformats.org/drawingml/2006/picture">
               <pic:pic xmlns:pic="http://schemas.openxmlformats.org/drawingml/2006/picture">
                 <pic:nvPicPr>
-                  <pic:cNvPr id="10" name="Picture 9"/>
+                  <pic:cNvPr id="2" name="Picture 9"/>
                   <pic:cNvPicPr>
                     <a:picLocks noChangeAspect="1"/>
                   </pic:cNvPicPr>
                 </pic:nvPicPr>
                 <pic:blipFill>
-                  <a:blip r:embed="rId1" cstate="print">
+                  <a:blip r:embed="rId1">
                     <a:extLst>
                       <a:ext uri="{28A0092B-C50C-407E-A947-70E740481C1C}">
                         <a14:useLocalDpi xmlns:a14="http://schemas.microsoft.com/office/drawing/2010/main" val="0"/>
@@ -4720,7 +4775,7 @@
                 <pic:spPr>
                   <a:xfrm>
                     <a:off x="0" y="0"/>
-                    <a:ext cx="1134000" cy="433800"/>
+                    <a:ext cx="964565" cy="542290"/>
                   </a:xfrm>
                   <a:prstGeom prst="rect">
                     <a:avLst/>
@@ -4749,7 +4804,7 @@
 </file>
 
 <file path=word/header2.xml><?xml version="1.0" encoding="utf-8"?>
-<w:hdr xmlns:wpc="http://schemas.microsoft.com/office/word/2010/wordprocessingCanvas" xmlns:cx="http://schemas.microsoft.com/office/drawing/2014/chartex" xmlns:cx1="http://schemas.microsoft.com/office/drawing/2015/9/8/chartex" xmlns:cx2="http://schemas.microsoft.com/office/drawing/2015/10/21/chartex" xmlns:cx3="http://schemas.microsoft.com/office/drawing/2016/5/9/chartex" xmlns:cx4="http://schemas.microsoft.com/office/drawing/2016/5/10/chartex" xmlns:cx5="http://schemas.microsoft.com/office/drawing/2016/5/11/chartex" xmlns:cx6="http://schemas.microsoft.com/office/drawing/2016/5/12/chartex" xmlns:cx7="http://schemas.microsoft.com/office/drawing/2016/5/13/chartex" xmlns:cx8="http://schemas.microsoft.com/office/drawing/2016/5/14/chartex" xmlns:mc="http://schemas.openxmlformats.org/markup-compatibility/2006" xmlns:aink="http://schemas.microsoft.com/office/drawing/2016/ink" xmlns:am3d="http://schemas.microsoft.com/office/drawing/2017/model3d" xmlns:o="urn:schemas-microsoft-com:office:office" xmlns:r="http://schemas.openxmlformats.org/officeDocument/2006/relationships" xmlns:m="http://schemas.openxmlformats.org/officeDocument/2006/math" xmlns:v="urn:schemas-microsoft-com:vml" xmlns:wp14="http://schemas.microsoft.com/office/word/2010/wordprocessingDrawing" xmlns:wp="http://schemas.openxmlformats.org/drawingml/2006/wordprocessingDrawing" xmlns:w10="urn:schemas-microsoft-com:office:word" xmlns:w="http://schemas.openxmlformats.org/wordprocessingml/2006/main" xmlns:w14="http://schemas.microsoft.com/office/word/2010/wordml" xmlns:w15="http://schemas.microsoft.com/office/word/2012/wordml" xmlns:w16cid="http://schemas.microsoft.com/office/word/2016/wordml/cid" xmlns:w16se="http://schemas.microsoft.com/office/word/2015/wordml/symex" xmlns:wpg="http://schemas.microsoft.com/office/word/2010/wordprocessingGroup" xmlns:wpi="http://schemas.microsoft.com/office/word/2010/wordprocessingInk" xmlns:wne="http://schemas.microsoft.com/office/word/2006/wordml" xmlns:wps="http://schemas.microsoft.com/office/word/2010/wordprocessingShape" mc:Ignorable="w14 w15 w16se w16cid wp14">
+<w:hdr xmlns:wpc="http://schemas.microsoft.com/office/word/2010/wordprocessingCanvas" xmlns:cx="http://schemas.microsoft.com/office/drawing/2014/chartex" xmlns:cx1="http://schemas.microsoft.com/office/drawing/2015/9/8/chartex" xmlns:cx2="http://schemas.microsoft.com/office/drawing/2015/10/21/chartex" xmlns:cx3="http://schemas.microsoft.com/office/drawing/2016/5/9/chartex" xmlns:cx4="http://schemas.microsoft.com/office/drawing/2016/5/10/chartex" xmlns:cx5="http://schemas.microsoft.com/office/drawing/2016/5/11/chartex" xmlns:cx6="http://schemas.microsoft.com/office/drawing/2016/5/12/chartex" xmlns:cx7="http://schemas.microsoft.com/office/drawing/2016/5/13/chartex" xmlns:cx8="http://schemas.microsoft.com/office/drawing/2016/5/14/chartex" xmlns:mc="http://schemas.openxmlformats.org/markup-compatibility/2006" xmlns:aink="http://schemas.microsoft.com/office/drawing/2016/ink" xmlns:am3d="http://schemas.microsoft.com/office/drawing/2017/model3d" xmlns:o="urn:schemas-microsoft-com:office:office" xmlns:oel="http://schemas.microsoft.com/office/2019/extlst" xmlns:r="http://schemas.openxmlformats.org/officeDocument/2006/relationships" xmlns:m="http://schemas.openxmlformats.org/officeDocument/2006/math" xmlns:v="urn:schemas-microsoft-com:vml" xmlns:wp14="http://schemas.microsoft.com/office/word/2010/wordprocessingDrawing" xmlns:wp="http://schemas.openxmlformats.org/drawingml/2006/wordprocessingDrawing" xmlns:w10="urn:schemas-microsoft-com:office:word" xmlns:w="http://schemas.openxmlformats.org/wordprocessingml/2006/main" xmlns:w14="http://schemas.microsoft.com/office/word/2010/wordml" xmlns:w15="http://schemas.microsoft.com/office/word/2012/wordml" xmlns:w16cex="http://schemas.microsoft.com/office/word/2018/wordml/cex" xmlns:w16cid="http://schemas.microsoft.com/office/word/2016/wordml/cid" xmlns:w16="http://schemas.microsoft.com/office/word/2018/wordml" xmlns:w16sdtdh="http://schemas.microsoft.com/office/word/2020/wordml/sdtdatahash" xmlns:w16se="http://schemas.microsoft.com/office/word/2015/wordml/symex" xmlns:wpg="http://schemas.microsoft.com/office/word/2010/wordprocessingGroup" xmlns:wpi="http://schemas.microsoft.com/office/word/2010/wordprocessingInk" xmlns:wne="http://schemas.microsoft.com/office/word/2006/wordml" xmlns:wps="http://schemas.microsoft.com/office/word/2010/wordprocessingShape" mc:Ignorable="w14 w15 w16se w16cid w16 w16cex w16sdtdh wp14">
   <w:p>
     <w:pPr>
       <w:pStyle w:val="Header"/>
@@ -4759,7 +4814,7 @@
 </file>
 
 <file path=word/header3.xml><?xml version="1.0" encoding="utf-8"?>
-<w:hdr xmlns:wpc="http://schemas.microsoft.com/office/word/2010/wordprocessingCanvas" xmlns:cx="http://schemas.microsoft.com/office/drawing/2014/chartex" xmlns:cx1="http://schemas.microsoft.com/office/drawing/2015/9/8/chartex" xmlns:cx2="http://schemas.microsoft.com/office/drawing/2015/10/21/chartex" xmlns:cx3="http://schemas.microsoft.com/office/drawing/2016/5/9/chartex" xmlns:cx4="http://schemas.microsoft.com/office/drawing/2016/5/10/chartex" xmlns:cx5="http://schemas.microsoft.com/office/drawing/2016/5/11/chartex" xmlns:cx6="http://schemas.microsoft.com/office/drawing/2016/5/12/chartex" xmlns:cx7="http://schemas.microsoft.com/office/drawing/2016/5/13/chartex" xmlns:cx8="http://schemas.microsoft.com/office/drawing/2016/5/14/chartex" xmlns:mc="http://schemas.openxmlformats.org/markup-compatibility/2006" xmlns:aink="http://schemas.microsoft.com/office/drawing/2016/ink" xmlns:am3d="http://schemas.microsoft.com/office/drawing/2017/model3d" xmlns:o="urn:schemas-microsoft-com:office:office" xmlns:r="http://schemas.openxmlformats.org/officeDocument/2006/relationships" xmlns:m="http://schemas.openxmlformats.org/officeDocument/2006/math" xmlns:v="urn:schemas-microsoft-com:vml" xmlns:wp14="http://schemas.microsoft.com/office/word/2010/wordprocessingDrawing" xmlns:wp="http://schemas.openxmlformats.org/drawingml/2006/wordprocessingDrawing" xmlns:w10="urn:schemas-microsoft-com:office:word" xmlns:w="http://schemas.openxmlformats.org/wordprocessingml/2006/main" xmlns:w14="http://schemas.microsoft.com/office/word/2010/wordml" xmlns:w15="http://schemas.microsoft.com/office/word/2012/wordml" xmlns:w16cid="http://schemas.microsoft.com/office/word/2016/wordml/cid" xmlns:w16se="http://schemas.microsoft.com/office/word/2015/wordml/symex" xmlns:wpg="http://schemas.microsoft.com/office/word/2010/wordprocessingGroup" xmlns:wpi="http://schemas.microsoft.com/office/word/2010/wordprocessingInk" xmlns:wne="http://schemas.microsoft.com/office/word/2006/wordml" xmlns:wps="http://schemas.microsoft.com/office/word/2010/wordprocessingShape" mc:Ignorable="w14 w15 w16se w16cid wp14">
+<w:hdr xmlns:wpc="http://schemas.microsoft.com/office/word/2010/wordprocessingCanvas" xmlns:cx="http://schemas.microsoft.com/office/drawing/2014/chartex" xmlns:cx1="http://schemas.microsoft.com/office/drawing/2015/9/8/chartex" xmlns:cx2="http://schemas.microsoft.com/office/drawing/2015/10/21/chartex" xmlns:cx3="http://schemas.microsoft.com/office/drawing/2016/5/9/chartex" xmlns:cx4="http://schemas.microsoft.com/office/drawing/2016/5/10/chartex" xmlns:cx5="http://schemas.microsoft.com/office/drawing/2016/5/11/chartex" xmlns:cx6="http://schemas.microsoft.com/office/drawing/2016/5/12/chartex" xmlns:cx7="http://schemas.microsoft.com/office/drawing/2016/5/13/chartex" xmlns:cx8="http://schemas.microsoft.com/office/drawing/2016/5/14/chartex" xmlns:mc="http://schemas.openxmlformats.org/markup-compatibility/2006" xmlns:aink="http://schemas.microsoft.com/office/drawing/2016/ink" xmlns:am3d="http://schemas.microsoft.com/office/drawing/2017/model3d" xmlns:o="urn:schemas-microsoft-com:office:office" xmlns:oel="http://schemas.microsoft.com/office/2019/extlst" xmlns:r="http://schemas.openxmlformats.org/officeDocument/2006/relationships" xmlns:m="http://schemas.openxmlformats.org/officeDocument/2006/math" xmlns:v="urn:schemas-microsoft-com:vml" xmlns:wp14="http://schemas.microsoft.com/office/word/2010/wordprocessingDrawing" xmlns:wp="http://schemas.openxmlformats.org/drawingml/2006/wordprocessingDrawing" xmlns:w10="urn:schemas-microsoft-com:office:word" xmlns:w="http://schemas.openxmlformats.org/wordprocessingml/2006/main" xmlns:w14="http://schemas.microsoft.com/office/word/2010/wordml" xmlns:w15="http://schemas.microsoft.com/office/word/2012/wordml" xmlns:w16cex="http://schemas.microsoft.com/office/word/2018/wordml/cex" xmlns:w16cid="http://schemas.microsoft.com/office/word/2016/wordml/cid" xmlns:w16="http://schemas.microsoft.com/office/word/2018/wordml" xmlns:w16sdtdh="http://schemas.microsoft.com/office/word/2020/wordml/sdtdatahash" xmlns:w16se="http://schemas.microsoft.com/office/word/2015/wordml/symex" xmlns:wpg="http://schemas.microsoft.com/office/word/2010/wordprocessingGroup" xmlns:wpi="http://schemas.microsoft.com/office/word/2010/wordprocessingInk" xmlns:wne="http://schemas.microsoft.com/office/word/2006/wordml" xmlns:wps="http://schemas.microsoft.com/office/word/2010/wordprocessingShape" mc:Ignorable="w14 w15 w16se w16cid w16 w16cex w16sdtdh wp14">
   <w:p>
     <w:pPr>
       <w:pStyle w:val="Header"/>
@@ -4770,7 +4825,7 @@
 </file>
 
 <file path=word/header4.xml><?xml version="1.0" encoding="utf-8"?>
-<w:hdr xmlns:wpc="http://schemas.microsoft.com/office/word/2010/wordprocessingCanvas" xmlns:cx="http://schemas.microsoft.com/office/drawing/2014/chartex" xmlns:cx1="http://schemas.microsoft.com/office/drawing/2015/9/8/chartex" xmlns:cx2="http://schemas.microsoft.com/office/drawing/2015/10/21/chartex" xmlns:cx3="http://schemas.microsoft.com/office/drawing/2016/5/9/chartex" xmlns:cx4="http://schemas.microsoft.com/office/drawing/2016/5/10/chartex" xmlns:cx5="http://schemas.microsoft.com/office/drawing/2016/5/11/chartex" xmlns:cx6="http://schemas.microsoft.com/office/drawing/2016/5/12/chartex" xmlns:cx7="http://schemas.microsoft.com/office/drawing/2016/5/13/chartex" xmlns:cx8="http://schemas.microsoft.com/office/drawing/2016/5/14/chartex" xmlns:mc="http://schemas.openxmlformats.org/markup-compatibility/2006" xmlns:aink="http://schemas.microsoft.com/office/drawing/2016/ink" xmlns:am3d="http://schemas.microsoft.com/office/drawing/2017/model3d" xmlns:o="urn:schemas-microsoft-com:office:office" xmlns:r="http://schemas.openxmlformats.org/officeDocument/2006/relationships" xmlns:m="http://schemas.openxmlformats.org/officeDocument/2006/math" xmlns:v="urn:schemas-microsoft-com:vml" xmlns:wp14="http://schemas.microsoft.com/office/word/2010/wordprocessingDrawing" xmlns:wp="http://schemas.openxmlformats.org/drawingml/2006/wordprocessingDrawing" xmlns:w10="urn:schemas-microsoft-com:office:word" xmlns:w="http://schemas.openxmlformats.org/wordprocessingml/2006/main" xmlns:w14="http://schemas.microsoft.com/office/word/2010/wordml" xmlns:w15="http://schemas.microsoft.com/office/word/2012/wordml" xmlns:w16cid="http://schemas.microsoft.com/office/word/2016/wordml/cid" xmlns:w16se="http://schemas.microsoft.com/office/word/2015/wordml/symex" xmlns:wpg="http://schemas.microsoft.com/office/word/2010/wordprocessingGroup" xmlns:wpi="http://schemas.microsoft.com/office/word/2010/wordprocessingInk" xmlns:wne="http://schemas.microsoft.com/office/word/2006/wordml" xmlns:wps="http://schemas.microsoft.com/office/word/2010/wordprocessingShape" mc:Ignorable="w14 w15 w16se w16cid wp14">
+<w:hdr xmlns:wpc="http://schemas.microsoft.com/office/word/2010/wordprocessingCanvas" xmlns:cx="http://schemas.microsoft.com/office/drawing/2014/chartex" xmlns:cx1="http://schemas.microsoft.com/office/drawing/2015/9/8/chartex" xmlns:cx2="http://schemas.microsoft.com/office/drawing/2015/10/21/chartex" xmlns:cx3="http://schemas.microsoft.com/office/drawing/2016/5/9/chartex" xmlns:cx4="http://schemas.microsoft.com/office/drawing/2016/5/10/chartex" xmlns:cx5="http://schemas.microsoft.com/office/drawing/2016/5/11/chartex" xmlns:cx6="http://schemas.microsoft.com/office/drawing/2016/5/12/chartex" xmlns:cx7="http://schemas.microsoft.com/office/drawing/2016/5/13/chartex" xmlns:cx8="http://schemas.microsoft.com/office/drawing/2016/5/14/chartex" xmlns:mc="http://schemas.openxmlformats.org/markup-compatibility/2006" xmlns:aink="http://schemas.microsoft.com/office/drawing/2016/ink" xmlns:am3d="http://schemas.microsoft.com/office/drawing/2017/model3d" xmlns:o="urn:schemas-microsoft-com:office:office" xmlns:oel="http://schemas.microsoft.com/office/2019/extlst" xmlns:r="http://schemas.openxmlformats.org/officeDocument/2006/relationships" xmlns:m="http://schemas.openxmlformats.org/officeDocument/2006/math" xmlns:v="urn:schemas-microsoft-com:vml" xmlns:wp14="http://schemas.microsoft.com/office/word/2010/wordprocessingDrawing" xmlns:wp="http://schemas.openxmlformats.org/drawingml/2006/wordprocessingDrawing" xmlns:w10="urn:schemas-microsoft-com:office:word" xmlns:w="http://schemas.openxmlformats.org/wordprocessingml/2006/main" xmlns:w14="http://schemas.microsoft.com/office/word/2010/wordml" xmlns:w15="http://schemas.microsoft.com/office/word/2012/wordml" xmlns:w16cex="http://schemas.microsoft.com/office/word/2018/wordml/cex" xmlns:w16cid="http://schemas.microsoft.com/office/word/2016/wordml/cid" xmlns:w16="http://schemas.microsoft.com/office/word/2018/wordml" xmlns:w16sdtdh="http://schemas.microsoft.com/office/word/2020/wordml/sdtdatahash" xmlns:w16se="http://schemas.microsoft.com/office/word/2015/wordml/symex" xmlns:wpg="http://schemas.microsoft.com/office/word/2010/wordprocessingGroup" xmlns:wpi="http://schemas.microsoft.com/office/word/2010/wordprocessingInk" xmlns:wne="http://schemas.microsoft.com/office/word/2006/wordml" xmlns:wps="http://schemas.microsoft.com/office/word/2010/wordprocessingShape" mc:Ignorable="w14 w15 w16se w16cid w16 w16cex w16sdtdh wp14">
   <w:p>
     <w:pPr>
       <w:pStyle w:val="SAGEHeader"/>
@@ -4801,7 +4856,7 @@
 </file>
 
 <file path=word/header5.xml><?xml version="1.0" encoding="utf-8"?>
-<w:hdr xmlns:wpc="http://schemas.microsoft.com/office/word/2010/wordprocessingCanvas" xmlns:cx="http://schemas.microsoft.com/office/drawing/2014/chartex" xmlns:cx1="http://schemas.microsoft.com/office/drawing/2015/9/8/chartex" xmlns:cx2="http://schemas.microsoft.com/office/drawing/2015/10/21/chartex" xmlns:cx3="http://schemas.microsoft.com/office/drawing/2016/5/9/chartex" xmlns:cx4="http://schemas.microsoft.com/office/drawing/2016/5/10/chartex" xmlns:cx5="http://schemas.microsoft.com/office/drawing/2016/5/11/chartex" xmlns:cx6="http://schemas.microsoft.com/office/drawing/2016/5/12/chartex" xmlns:cx7="http://schemas.microsoft.com/office/drawing/2016/5/13/chartex" xmlns:cx8="http://schemas.microsoft.com/office/drawing/2016/5/14/chartex" xmlns:mc="http://schemas.openxmlformats.org/markup-compatibility/2006" xmlns:aink="http://schemas.microsoft.com/office/drawing/2016/ink" xmlns:am3d="http://schemas.microsoft.com/office/drawing/2017/model3d" xmlns:o="urn:schemas-microsoft-com:office:office" xmlns:r="http://schemas.openxmlformats.org/officeDocument/2006/relationships" xmlns:m="http://schemas.openxmlformats.org/officeDocument/2006/math" xmlns:v="urn:schemas-microsoft-com:vml" xmlns:wp14="http://schemas.microsoft.com/office/word/2010/wordprocessingDrawing" xmlns:wp="http://schemas.openxmlformats.org/drawingml/2006/wordprocessingDrawing" xmlns:w10="urn:schemas-microsoft-com:office:word" xmlns:w="http://schemas.openxmlformats.org/wordprocessingml/2006/main" xmlns:w14="http://schemas.microsoft.com/office/word/2010/wordml" xmlns:w15="http://schemas.microsoft.com/office/word/2012/wordml" xmlns:w16cid="http://schemas.microsoft.com/office/word/2016/wordml/cid" xmlns:w16se="http://schemas.microsoft.com/office/word/2015/wordml/symex" xmlns:wpg="http://schemas.microsoft.com/office/word/2010/wordprocessingGroup" xmlns:wpi="http://schemas.microsoft.com/office/word/2010/wordprocessingInk" xmlns:wne="http://schemas.microsoft.com/office/word/2006/wordml" xmlns:wps="http://schemas.microsoft.com/office/word/2010/wordprocessingShape" mc:Ignorable="w14 w15 w16se w16cid wp14">
+<w:hdr xmlns:wpc="http://schemas.microsoft.com/office/word/2010/wordprocessingCanvas" xmlns:cx="http://schemas.microsoft.com/office/drawing/2014/chartex" xmlns:cx1="http://schemas.microsoft.com/office/drawing/2015/9/8/chartex" xmlns:cx2="http://schemas.microsoft.com/office/drawing/2015/10/21/chartex" xmlns:cx3="http://schemas.microsoft.com/office/drawing/2016/5/9/chartex" xmlns:cx4="http://schemas.microsoft.com/office/drawing/2016/5/10/chartex" xmlns:cx5="http://schemas.microsoft.com/office/drawing/2016/5/11/chartex" xmlns:cx6="http://schemas.microsoft.com/office/drawing/2016/5/12/chartex" xmlns:cx7="http://schemas.microsoft.com/office/drawing/2016/5/13/chartex" xmlns:cx8="http://schemas.microsoft.com/office/drawing/2016/5/14/chartex" xmlns:mc="http://schemas.openxmlformats.org/markup-compatibility/2006" xmlns:aink="http://schemas.microsoft.com/office/drawing/2016/ink" xmlns:am3d="http://schemas.microsoft.com/office/drawing/2017/model3d" xmlns:o="urn:schemas-microsoft-com:office:office" xmlns:oel="http://schemas.microsoft.com/office/2019/extlst" xmlns:r="http://schemas.openxmlformats.org/officeDocument/2006/relationships" xmlns:m="http://schemas.openxmlformats.org/officeDocument/2006/math" xmlns:v="urn:schemas-microsoft-com:vml" xmlns:wp14="http://schemas.microsoft.com/office/word/2010/wordprocessingDrawing" xmlns:wp="http://schemas.openxmlformats.org/drawingml/2006/wordprocessingDrawing" xmlns:w10="urn:schemas-microsoft-com:office:word" xmlns:w="http://schemas.openxmlformats.org/wordprocessingml/2006/main" xmlns:w14="http://schemas.microsoft.com/office/word/2010/wordml" xmlns:w15="http://schemas.microsoft.com/office/word/2012/wordml" xmlns:w16cex="http://schemas.microsoft.com/office/word/2018/wordml/cex" xmlns:w16cid="http://schemas.microsoft.com/office/word/2016/wordml/cid" xmlns:w16="http://schemas.microsoft.com/office/word/2018/wordml" xmlns:w16sdtdh="http://schemas.microsoft.com/office/word/2020/wordml/sdtdatahash" xmlns:w16se="http://schemas.microsoft.com/office/word/2015/wordml/symex" xmlns:wpg="http://schemas.microsoft.com/office/word/2010/wordprocessingGroup" xmlns:wpi="http://schemas.microsoft.com/office/word/2010/wordprocessingInk" xmlns:wne="http://schemas.microsoft.com/office/word/2006/wordml" xmlns:wps="http://schemas.microsoft.com/office/word/2010/wordprocessingShape" mc:Ignorable="w14 w15 w16se w16cid w16 w16cex w16sdtdh wp14">
   <w:p>
     <w:pPr>
       <w:pStyle w:val="Header"/>
@@ -4811,7 +4866,7 @@
 </file>
 
 <file path=word/numbering.xml><?xml version="1.0" encoding="utf-8"?>
-<w:numbering xmlns:wpc="http://schemas.microsoft.com/office/word/2010/wordprocessingCanvas" xmlns:cx="http://schemas.microsoft.com/office/drawing/2014/chartex" xmlns:cx1="http://schemas.microsoft.com/office/drawing/2015/9/8/chartex" xmlns:cx2="http://schemas.microsoft.com/office/drawing/2015/10/21/chartex" xmlns:cx3="http://schemas.microsoft.com/office/drawing/2016/5/9/chartex" xmlns:cx4="http://schemas.microsoft.com/office/drawing/2016/5/10/chartex" xmlns:cx5="http://schemas.microsoft.com/office/drawing/2016/5/11/chartex" xmlns:cx6="http://schemas.microsoft.com/office/drawing/2016/5/12/chartex" xmlns:cx7="http://schemas.microsoft.com/office/drawing/2016/5/13/chartex" xmlns:cx8="http://schemas.microsoft.com/office/drawing/2016/5/14/chartex" xmlns:mc="http://schemas.openxmlformats.org/markup-compatibility/2006" xmlns:aink="http://schemas.microsoft.com/office/drawing/2016/ink" xmlns:am3d="http://schemas.microsoft.com/office/drawing/2017/model3d" xmlns:o="urn:schemas-microsoft-com:office:office" xmlns:r="http://schemas.openxmlformats.org/officeDocument/2006/relationships" xmlns:m="http://schemas.openxmlformats.org/officeDocument/2006/math" xmlns:v="urn:schemas-microsoft-com:vml" xmlns:wp14="http://schemas.microsoft.com/office/word/2010/wordprocessingDrawing" xmlns:wp="http://schemas.openxmlformats.org/drawingml/2006/wordprocessingDrawing" xmlns:w10="urn:schemas-microsoft-com:office:word" xmlns:w="http://schemas.openxmlformats.org/wordprocessingml/2006/main" xmlns:w14="http://schemas.microsoft.com/office/word/2010/wordml" xmlns:w15="http://schemas.microsoft.com/office/word/2012/wordml" xmlns:w16cid="http://schemas.microsoft.com/office/word/2016/wordml/cid" xmlns:w16se="http://schemas.microsoft.com/office/word/2015/wordml/symex" xmlns:wpg="http://schemas.microsoft.com/office/word/2010/wordprocessingGroup" xmlns:wpi="http://schemas.microsoft.com/office/word/2010/wordprocessingInk" xmlns:wne="http://schemas.microsoft.com/office/word/2006/wordml" xmlns:wps="http://schemas.microsoft.com/office/word/2010/wordprocessingShape" mc:Ignorable="w14 w15 w16se w16cid wp14">
+<w:numbering xmlns:wpc="http://schemas.microsoft.com/office/word/2010/wordprocessingCanvas" xmlns:cx="http://schemas.microsoft.com/office/drawing/2014/chartex" xmlns:cx1="http://schemas.microsoft.com/office/drawing/2015/9/8/chartex" xmlns:cx2="http://schemas.microsoft.com/office/drawing/2015/10/21/chartex" xmlns:cx3="http://schemas.microsoft.com/office/drawing/2016/5/9/chartex" xmlns:cx4="http://schemas.microsoft.com/office/drawing/2016/5/10/chartex" xmlns:cx5="http://schemas.microsoft.com/office/drawing/2016/5/11/chartex" xmlns:cx6="http://schemas.microsoft.com/office/drawing/2016/5/12/chartex" xmlns:cx7="http://schemas.microsoft.com/office/drawing/2016/5/13/chartex" xmlns:cx8="http://schemas.microsoft.com/office/drawing/2016/5/14/chartex" xmlns:mc="http://schemas.openxmlformats.org/markup-compatibility/2006" xmlns:aink="http://schemas.microsoft.com/office/drawing/2016/ink" xmlns:am3d="http://schemas.microsoft.com/office/drawing/2017/model3d" xmlns:o="urn:schemas-microsoft-com:office:office" xmlns:oel="http://schemas.microsoft.com/office/2019/extlst" xmlns:r="http://schemas.openxmlformats.org/officeDocument/2006/relationships" xmlns:m="http://schemas.openxmlformats.org/officeDocument/2006/math" xmlns:v="urn:schemas-microsoft-com:vml" xmlns:wp14="http://schemas.microsoft.com/office/word/2010/wordprocessingDrawing" xmlns:wp="http://schemas.openxmlformats.org/drawingml/2006/wordprocessingDrawing" xmlns:w10="urn:schemas-microsoft-com:office:word" xmlns:w="http://schemas.openxmlformats.org/wordprocessingml/2006/main" xmlns:w14="http://schemas.microsoft.com/office/word/2010/wordml" xmlns:w15="http://schemas.microsoft.com/office/word/2012/wordml" xmlns:w16cex="http://schemas.microsoft.com/office/word/2018/wordml/cex" xmlns:w16cid="http://schemas.microsoft.com/office/word/2016/wordml/cid" xmlns:w16="http://schemas.microsoft.com/office/word/2018/wordml" xmlns:w16sdtdh="http://schemas.microsoft.com/office/word/2020/wordml/sdtdatahash" xmlns:w16se="http://schemas.microsoft.com/office/word/2015/wordml/symex" xmlns:wpg="http://schemas.microsoft.com/office/word/2010/wordprocessingGroup" xmlns:wpi="http://schemas.microsoft.com/office/word/2010/wordprocessingInk" xmlns:wne="http://schemas.microsoft.com/office/word/2006/wordml" xmlns:wps="http://schemas.microsoft.com/office/word/2010/wordprocessingShape" mc:Ignorable="w14 w15 w16se w16cid w16 w16cex w16sdtdh wp14">
   <w:numPicBullet w:numPicBulletId="0">
     <w:pict>
       <v:shapetype id="_x0000_t75" coordsize="21600,21600" o:spt="75" o:preferrelative="t" path="m@4@5l@4@11@9@11@9@5xe" filled="f" stroked="f">
@@ -4833,7 +4888,7 @@
         <v:path o:extrusionok="f" gradientshapeok="t" o:connecttype="rect"/>
         <o:lock v:ext="edit" aspectratio="t"/>
       </v:shapetype>
-      <v:shape id="_x0000_i1148" type="#_x0000_t75" style="width:19.5pt;height:19.5pt" o:bullet="t">
+      <v:shape id="_x0000_i1051" type="#_x0000_t75" style="width:19.5pt;height:19.5pt" o:bullet="t">
         <v:imagedata r:id="rId1" o:title="clip_image001"/>
       </v:shape>
     </w:pict>
@@ -8390,64 +8445,64 @@
       </w:rPr>
     </w:lvl>
   </w:abstractNum>
-  <w:num w:numId="1">
+  <w:num w:numId="1" w16cid:durableId="1298757773">
     <w:abstractNumId w:val="19"/>
   </w:num>
-  <w:num w:numId="2">
+  <w:num w:numId="2" w16cid:durableId="1735858909">
     <w:abstractNumId w:val="11"/>
   </w:num>
-  <w:num w:numId="3">
+  <w:num w:numId="3" w16cid:durableId="646520577">
     <w:abstractNumId w:val="10"/>
   </w:num>
-  <w:num w:numId="4">
+  <w:num w:numId="4" w16cid:durableId="223418565">
     <w:abstractNumId w:val="38"/>
   </w:num>
-  <w:num w:numId="5">
+  <w:num w:numId="5" w16cid:durableId="448015537">
     <w:abstractNumId w:val="36"/>
   </w:num>
-  <w:num w:numId="6">
+  <w:num w:numId="6" w16cid:durableId="1870532396">
     <w:abstractNumId w:val="34"/>
   </w:num>
-  <w:num w:numId="7">
+  <w:num w:numId="7" w16cid:durableId="854072151">
     <w:abstractNumId w:val="9"/>
   </w:num>
-  <w:num w:numId="8">
+  <w:num w:numId="8" w16cid:durableId="150296466">
     <w:abstractNumId w:val="7"/>
   </w:num>
-  <w:num w:numId="9">
+  <w:num w:numId="9" w16cid:durableId="1369144959">
     <w:abstractNumId w:val="6"/>
   </w:num>
-  <w:num w:numId="10">
+  <w:num w:numId="10" w16cid:durableId="184565180">
     <w:abstractNumId w:val="5"/>
   </w:num>
-  <w:num w:numId="11">
+  <w:num w:numId="11" w16cid:durableId="1022434107">
     <w:abstractNumId w:val="4"/>
   </w:num>
-  <w:num w:numId="12">
+  <w:num w:numId="12" w16cid:durableId="477769113">
     <w:abstractNumId w:val="8"/>
   </w:num>
-  <w:num w:numId="13">
+  <w:num w:numId="13" w16cid:durableId="1367607355">
     <w:abstractNumId w:val="3"/>
   </w:num>
-  <w:num w:numId="14">
+  <w:num w:numId="14" w16cid:durableId="1903060279">
     <w:abstractNumId w:val="2"/>
   </w:num>
-  <w:num w:numId="15">
+  <w:num w:numId="15" w16cid:durableId="969362080">
     <w:abstractNumId w:val="1"/>
   </w:num>
-  <w:num w:numId="16">
+  <w:num w:numId="16" w16cid:durableId="2071417978">
     <w:abstractNumId w:val="0"/>
   </w:num>
-  <w:num w:numId="17">
+  <w:num w:numId="17" w16cid:durableId="1470634349">
     <w:abstractNumId w:val="24"/>
   </w:num>
-  <w:num w:numId="18">
+  <w:num w:numId="18" w16cid:durableId="1302736123">
     <w:abstractNumId w:val="22"/>
   </w:num>
-  <w:num w:numId="19">
+  <w:num w:numId="19" w16cid:durableId="1101535160">
     <w:abstractNumId w:val="27"/>
   </w:num>
-  <w:num w:numId="20">
+  <w:num w:numId="20" w16cid:durableId="1080059303">
     <w:abstractNumId w:val="23"/>
     <w:lvlOverride w:ilvl="0">
       <w:lvl w:ilvl="0">
@@ -8603,46 +8658,46 @@
       </w:lvl>
     </w:lvlOverride>
   </w:num>
-  <w:num w:numId="21">
+  <w:num w:numId="21" w16cid:durableId="968634849">
     <w:abstractNumId w:val="23"/>
   </w:num>
-  <w:num w:numId="22">
+  <w:num w:numId="22" w16cid:durableId="1660617590">
     <w:abstractNumId w:val="13"/>
   </w:num>
-  <w:num w:numId="23">
+  <w:num w:numId="23" w16cid:durableId="168519488">
     <w:abstractNumId w:val="12"/>
   </w:num>
-  <w:num w:numId="24">
+  <w:num w:numId="24" w16cid:durableId="791286478">
     <w:abstractNumId w:val="16"/>
   </w:num>
-  <w:num w:numId="25">
+  <w:num w:numId="25" w16cid:durableId="99419606">
     <w:abstractNumId w:val="21"/>
   </w:num>
-  <w:num w:numId="26">
+  <w:num w:numId="26" w16cid:durableId="226110956">
     <w:abstractNumId w:val="26"/>
   </w:num>
-  <w:num w:numId="27">
+  <w:num w:numId="27" w16cid:durableId="1571312472">
     <w:abstractNumId w:val="39"/>
   </w:num>
-  <w:num w:numId="28">
+  <w:num w:numId="28" w16cid:durableId="410471842">
     <w:abstractNumId w:val="15"/>
   </w:num>
-  <w:num w:numId="29">
+  <w:num w:numId="29" w16cid:durableId="987828978">
     <w:abstractNumId w:val="33"/>
   </w:num>
-  <w:num w:numId="30">
+  <w:num w:numId="30" w16cid:durableId="1622616449">
     <w:abstractNumId w:val="31"/>
   </w:num>
-  <w:num w:numId="31">
+  <w:num w:numId="31" w16cid:durableId="703141156">
     <w:abstractNumId w:val="35"/>
   </w:num>
-  <w:num w:numId="32">
+  <w:num w:numId="32" w16cid:durableId="347876224">
     <w:abstractNumId w:val="14"/>
   </w:num>
-  <w:num w:numId="33">
+  <w:num w:numId="33" w16cid:durableId="1483231888">
     <w:abstractNumId w:val="17"/>
   </w:num>
-  <w:num w:numId="34">
+  <w:num w:numId="34" w16cid:durableId="389619792">
     <w:abstractNumId w:val="23"/>
     <w:lvlOverride w:ilvl="0">
       <w:startOverride w:val="5"/>
@@ -8680,7 +8735,7 @@
       </w:lvl>
     </w:lvlOverride>
   </w:num>
-  <w:num w:numId="35">
+  <w:num w:numId="35" w16cid:durableId="540748730">
     <w:abstractNumId w:val="23"/>
     <w:lvlOverride w:ilvl="0">
       <w:startOverride w:val="5"/>
@@ -8718,16 +8773,16 @@
       </w:lvl>
     </w:lvlOverride>
   </w:num>
-  <w:num w:numId="36">
+  <w:num w:numId="36" w16cid:durableId="174734035">
     <w:abstractNumId w:val="28"/>
   </w:num>
-  <w:num w:numId="37">
+  <w:num w:numId="37" w16cid:durableId="399983662">
     <w:abstractNumId w:val="20"/>
   </w:num>
-  <w:num w:numId="38">
+  <w:num w:numId="38" w16cid:durableId="1198279620">
     <w:abstractNumId w:val="25"/>
   </w:num>
-  <w:num w:numId="39">
+  <w:num w:numId="39" w16cid:durableId="1277329007">
     <w:abstractNumId w:val="23"/>
     <w:lvlOverride w:ilvl="0">
       <w:startOverride w:val="6"/>
@@ -8765,7 +8820,7 @@
       </w:lvl>
     </w:lvlOverride>
   </w:num>
-  <w:num w:numId="40">
+  <w:num w:numId="40" w16cid:durableId="1842544711">
     <w:abstractNumId w:val="23"/>
     <w:lvlOverride w:ilvl="0">
       <w:startOverride w:val="6"/>
@@ -8803,7 +8858,7 @@
       </w:lvl>
     </w:lvlOverride>
   </w:num>
-  <w:num w:numId="41">
+  <w:num w:numId="41" w16cid:durableId="1806466090">
     <w:abstractNumId w:val="23"/>
     <w:lvlOverride w:ilvl="0">
       <w:startOverride w:val="6"/>
@@ -8841,37 +8896,37 @@
       </w:lvl>
     </w:lvlOverride>
   </w:num>
-  <w:num w:numId="42">
+  <w:num w:numId="42" w16cid:durableId="738552863">
     <w:abstractNumId w:val="29"/>
   </w:num>
-  <w:num w:numId="43">
+  <w:num w:numId="43" w16cid:durableId="1633248307">
     <w:abstractNumId w:val="37"/>
   </w:num>
-  <w:num w:numId="44">
+  <w:num w:numId="44" w16cid:durableId="1481773657">
     <w:abstractNumId w:val="32"/>
   </w:num>
-  <w:num w:numId="45">
+  <w:num w:numId="45" w16cid:durableId="742944453">
     <w:abstractNumId w:val="24"/>
     <w:lvlOverride w:ilvl="0">
       <w:startOverride w:val="1"/>
     </w:lvlOverride>
   </w:num>
-  <w:num w:numId="46">
+  <w:num w:numId="46" w16cid:durableId="2118013809">
     <w:abstractNumId w:val="24"/>
     <w:lvlOverride w:ilvl="0">
       <w:startOverride w:val="1"/>
     </w:lvlOverride>
   </w:num>
-  <w:num w:numId="47">
+  <w:num w:numId="47" w16cid:durableId="74326097">
     <w:abstractNumId w:val="24"/>
     <w:lvlOverride w:ilvl="0">
       <w:startOverride w:val="1"/>
     </w:lvlOverride>
   </w:num>
-  <w:num w:numId="48">
+  <w:num w:numId="48" w16cid:durableId="268703925">
     <w:abstractNumId w:val="30"/>
   </w:num>
-  <w:num w:numId="49">
+  <w:num w:numId="49" w16cid:durableId="1430354086">
     <w:abstractNumId w:val="18"/>
   </w:num>
   <w:numIdMacAtCleanup w:val="26"/>
@@ -8879,7 +8934,7 @@
 </file>
 
 <file path=word/styles.xml><?xml version="1.0" encoding="utf-8"?>
-<w:styles xmlns:mc="http://schemas.openxmlformats.org/markup-compatibility/2006" xmlns:r="http://schemas.openxmlformats.org/officeDocument/2006/relationships" xmlns:w="http://schemas.openxmlformats.org/wordprocessingml/2006/main" xmlns:w14="http://schemas.microsoft.com/office/word/2010/wordml" xmlns:w15="http://schemas.microsoft.com/office/word/2012/wordml" xmlns:w16cid="http://schemas.microsoft.com/office/word/2016/wordml/cid" xmlns:w16se="http://schemas.microsoft.com/office/word/2015/wordml/symex" mc:Ignorable="w14 w15 w16se w16cid">
+<w:styles xmlns:mc="http://schemas.openxmlformats.org/markup-compatibility/2006" xmlns:r="http://schemas.openxmlformats.org/officeDocument/2006/relationships" xmlns:w="http://schemas.openxmlformats.org/wordprocessingml/2006/main" xmlns:w14="http://schemas.microsoft.com/office/word/2010/wordml" xmlns:w15="http://schemas.microsoft.com/office/word/2012/wordml" xmlns:w16cex="http://schemas.microsoft.com/office/word/2018/wordml/cex" xmlns:w16cid="http://schemas.microsoft.com/office/word/2016/wordml/cid" xmlns:w16="http://schemas.microsoft.com/office/word/2018/wordml" xmlns:w16sdtdh="http://schemas.microsoft.com/office/word/2020/wordml/sdtdatahash" xmlns:w16se="http://schemas.microsoft.com/office/word/2015/wordml/symex" mc:Ignorable="w14 w15 w16se w16cid w16 w16cex w16sdtdh">
   <w:docDefaults>
     <w:rPrDefault>
       <w:rPr>
@@ -8895,7 +8950,7 @@
       </w:pPr>
     </w:pPrDefault>
   </w:docDefaults>
-  <w:latentStyles w:defLockedState="0" w:defUIPriority="99" w:defSemiHidden="0" w:defUnhideWhenUsed="0" w:defQFormat="0" w:count="375">
+  <w:latentStyles w:defLockedState="0" w:defUIPriority="99" w:defSemiHidden="0" w:defUnhideWhenUsed="0" w:defQFormat="0" w:count="376">
     <w:lsdException w:name="Normal" w:uiPriority="0"/>
     <w:lsdException w:name="heading 1" w:uiPriority="9"/>
     <w:lsdException w:name="heading 2" w:semiHidden="1" w:uiPriority="9" w:unhideWhenUsed="1"/>
@@ -9001,6 +9056,7 @@
     <w:lsdException w:name="HTML Sample" w:semiHidden="1" w:unhideWhenUsed="1"/>
     <w:lsdException w:name="HTML Typewriter" w:semiHidden="1" w:unhideWhenUsed="1"/>
     <w:lsdException w:name="HTML Variable" w:semiHidden="1" w:unhideWhenUsed="1"/>
+    <w:lsdException w:name="Normal Table" w:semiHidden="1" w:unhideWhenUsed="1"/>
     <w:lsdException w:name="annotation subject" w:semiHidden="1" w:unhideWhenUsed="1"/>
     <w:lsdException w:name="No List" w:semiHidden="1" w:unhideWhenUsed="1"/>
     <w:lsdException w:name="Outline List 1" w:semiHidden="1" w:unhideWhenUsed="1"/>
@@ -9047,8 +9103,10 @@
     <w:lsdException w:name="Table Subtle 2" w:semiHidden="1" w:unhideWhenUsed="1"/>
     <w:lsdException w:name="Table Web 1" w:semiHidden="1" w:unhideWhenUsed="1"/>
     <w:lsdException w:name="Table Web 2" w:semiHidden="1" w:unhideWhenUsed="1"/>
+    <w:lsdException w:name="Table Web 3" w:semiHidden="1" w:unhideWhenUsed="1"/>
     <w:lsdException w:name="Balloon Text" w:semiHidden="1" w:unhideWhenUsed="1"/>
     <w:lsdException w:name="Table Grid" w:uiPriority="59"/>
+    <w:lsdException w:name="Table Theme" w:semiHidden="1" w:unhideWhenUsed="1"/>
     <w:lsdException w:name="Placeholder Text" w:semiHidden="1"/>
     <w:lsdException w:name="No Spacing" w:uiPriority="1"/>
     <w:lsdException w:name="Light Shading" w:uiPriority="60"/>
@@ -9268,6 +9326,7 @@
     <w:lsdException w:name="Smart Hyperlink" w:semiHidden="1" w:unhideWhenUsed="1"/>
     <w:lsdException w:name="Hashtag" w:semiHidden="1" w:unhideWhenUsed="1"/>
     <w:lsdException w:name="Unresolved Mention" w:semiHidden="1" w:unhideWhenUsed="1"/>
+    <w:lsdException w:name="Smart Link" w:semiHidden="1" w:unhideWhenUsed="1"/>
   </w:latentStyles>
   <w:style w:type="paragraph" w:default="1" w:styleId="Normal">
     <w:name w:val="Normal"/>

</xml_diff>